<commit_message>
update Documento di rete gruppo AM50.docx
</commit_message>
<xml_diff>
--- a/Deliverables/Documento di rete gruppo AM50.docx
+++ b/Deliverables/Documento di rete gruppo AM50.docx
@@ -5,228 +5,82 @@
     <w:p>
       <w:pPr>
         <w:jc w:val="center"/>
-        <w:rPr>
-          <w:sz w:val="36"/>
-          <w:szCs w:val="36"/>
-        </w:rPr>
-      </w:pPr>
-      <w:r>
-        <w:rPr>
-          <w:sz w:val="36"/>
-          <w:szCs w:val="36"/>
-        </w:rPr>
-        <w:t>Documento di rete</w:t>
-      </w:r>
-      <w:r>
-        <w:rPr>
-          <w:sz w:val="36"/>
-          <w:szCs w:val="36"/>
-        </w:rPr>
-        <w:t xml:space="preserve"> gruppo AM50</w:t>
+      </w:pPr>
+      <w:r>
+        <w:t>Documento di rete gruppo AM50</w:t>
       </w:r>
     </w:p>
     <w:p>
       <w:pPr>
         <w:jc w:val="center"/>
-        <w:rPr>
-          <w:sz w:val="36"/>
-          <w:szCs w:val="36"/>
-        </w:rPr>
-      </w:pPr>
-    </w:p>
-    <w:p>
-      <w:pPr>
-        <w:jc w:val="center"/>
-        <w:rPr>
-          <w:sz w:val="40"/>
-          <w:szCs w:val="40"/>
-        </w:rPr>
-      </w:pPr>
-      <w:r>
-        <w:rPr>
-          <w:sz w:val="40"/>
-          <w:szCs w:val="40"/>
-        </w:rPr>
-        <w:t xml:space="preserve">Communication </w:t>
-      </w:r>
-      <w:r>
-        <w:rPr>
-          <w:sz w:val="40"/>
-          <w:szCs w:val="40"/>
-          <w:lang w:val="en-GB"/>
-        </w:rPr>
-        <w:t>protocol</w:t>
-      </w:r>
-    </w:p>
-    <w:p>
-      <w:pPr>
-        <w:rPr>
-          <w:sz w:val="36"/>
-          <w:szCs w:val="36"/>
-          <w:lang w:val="en-GB"/>
-        </w:rPr>
-      </w:pPr>
-    </w:p>
-    <w:p>
-      <w:pPr>
-        <w:rPr>
-          <w:sz w:val="28"/>
-          <w:szCs w:val="28"/>
-          <w:lang w:val="en-GB"/>
-        </w:rPr>
-      </w:pPr>
-      <w:r>
-        <w:rPr>
-          <w:sz w:val="28"/>
-          <w:szCs w:val="28"/>
-          <w:lang w:val="en-GB"/>
-        </w:rPr>
+      </w:pPr>
+    </w:p>
+    <w:p>
+      <w:pPr>
+        <w:pStyle w:val="Title"/>
+        <w:rPr>
+          <w:sz w:val="52"/>
+          <w:szCs w:val="52"/>
+        </w:rPr>
+      </w:pPr>
+      <w:r>
+        <w:rPr>
+          <w:sz w:val="52"/>
+          <w:szCs w:val="52"/>
+        </w:rPr>
+        <w:t>Communication protocol</w:t>
+      </w:r>
+    </w:p>
+    <w:p>
+      <w:pPr>
+        <w:rPr>
+          <w:lang w:val="it-IT"/>
+        </w:rPr>
+      </w:pPr>
+    </w:p>
+    <w:p>
+      <w:r>
         <w:t>Communication between client and server is based on the exchange of JSON string</w:t>
       </w:r>
       <w:r>
-        <w:rPr>
-          <w:sz w:val="28"/>
-          <w:szCs w:val="28"/>
-          <w:lang w:val="en-GB"/>
-        </w:rPr>
         <w:t xml:space="preserve">s </w:t>
       </w:r>
       <w:r>
-        <w:rPr>
-          <w:sz w:val="28"/>
-          <w:szCs w:val="28"/>
-          <w:lang w:val="en-GB"/>
-        </w:rPr>
         <w:t xml:space="preserve">serialized and deserialized </w:t>
       </w:r>
       <w:r>
-        <w:rPr>
-          <w:sz w:val="28"/>
-          <w:szCs w:val="28"/>
-          <w:lang w:val="en-GB"/>
-        </w:rPr>
         <w:t>via GSON library.</w:t>
       </w:r>
     </w:p>
     <w:p>
-      <w:pPr>
-        <w:rPr>
-          <w:sz w:val="28"/>
-          <w:szCs w:val="28"/>
-          <w:lang w:val="en-GB"/>
-        </w:rPr>
-      </w:pPr>
-      <w:r>
-        <w:rPr>
-          <w:sz w:val="28"/>
-          <w:szCs w:val="28"/>
-          <w:lang w:val="en-GB"/>
-        </w:rPr>
+      <w:r>
         <w:t>Strings are sent via</w:t>
       </w:r>
       <w:r>
-        <w:rPr>
-          <w:sz w:val="28"/>
-          <w:szCs w:val="28"/>
-          <w:lang w:val="en-GB"/>
-        </w:rPr>
         <w:t xml:space="preserve"> a</w:t>
       </w:r>
       <w:r>
-        <w:rPr>
-          <w:sz w:val="28"/>
-          <w:szCs w:val="28"/>
-          <w:lang w:val="en-GB"/>
-        </w:rPr>
-        <w:t xml:space="preserve"> </w:t>
-      </w:r>
-      <w:proofErr w:type="spellStart"/>
-      <w:r>
-        <w:rPr>
-          <w:sz w:val="28"/>
-          <w:szCs w:val="28"/>
-          <w:lang w:val="en-GB"/>
-        </w:rPr>
-        <w:t>PrintWriter</w:t>
-      </w:r>
-      <w:proofErr w:type="spellEnd"/>
-      <w:r>
-        <w:rPr>
-          <w:sz w:val="28"/>
-          <w:szCs w:val="28"/>
-          <w:lang w:val="en-GB"/>
-        </w:rPr>
-        <w:t xml:space="preserve"> through the socket output </w:t>
-      </w:r>
-      <w:r>
-        <w:rPr>
-          <w:sz w:val="28"/>
-          <w:szCs w:val="28"/>
-          <w:lang w:val="en-GB"/>
-        </w:rPr>
+        <w:t xml:space="preserve"> PrintWriter through the socket output </w:t>
+      </w:r>
+      <w:r>
         <w:t>stream and</w:t>
       </w:r>
       <w:r>
-        <w:rPr>
-          <w:sz w:val="28"/>
-          <w:szCs w:val="28"/>
-          <w:lang w:val="en-GB"/>
-        </w:rPr>
         <w:t xml:space="preserve"> are received via</w:t>
       </w:r>
       <w:r>
-        <w:rPr>
-          <w:sz w:val="28"/>
-          <w:szCs w:val="28"/>
-          <w:lang w:val="en-GB"/>
-        </w:rPr>
-        <w:t xml:space="preserve"> a </w:t>
-      </w:r>
-      <w:proofErr w:type="spellStart"/>
-      <w:r>
-        <w:rPr>
-          <w:sz w:val="28"/>
-          <w:szCs w:val="28"/>
-          <w:lang w:val="en-GB"/>
-        </w:rPr>
-        <w:t>BufferedReader</w:t>
-      </w:r>
-      <w:proofErr w:type="spellEnd"/>
-      <w:r>
-        <w:rPr>
-          <w:sz w:val="28"/>
-          <w:szCs w:val="28"/>
-          <w:lang w:val="en-GB"/>
-        </w:rPr>
-        <w:t xml:space="preserve"> on the socket input stream.</w:t>
-      </w:r>
-    </w:p>
-    <w:p>
-      <w:pPr>
-        <w:rPr>
-          <w:sz w:val="28"/>
-          <w:szCs w:val="28"/>
-          <w:lang w:val="en-GB"/>
-        </w:rPr>
-      </w:pPr>
-      <w:r>
-        <w:rPr>
-          <w:sz w:val="28"/>
-          <w:szCs w:val="28"/>
-          <w:lang w:val="en-GB"/>
-        </w:rPr>
+        <w:t xml:space="preserve"> a BufferedReader on the socket input stream</w:t>
+      </w:r>
+      <w:r>
+        <w:t xml:space="preserve"> constantly listening on a thread.</w:t>
+      </w:r>
+    </w:p>
+    <w:p>
+      <w:r>
         <w:t>There are two main objects that are serialized to JSON respectively for messages from the client to the server and from the server to the client.</w:t>
       </w:r>
     </w:p>
-    <w:p>
-      <w:pPr>
-        <w:rPr>
-          <w:sz w:val="28"/>
-          <w:szCs w:val="28"/>
-          <w:lang w:val="en-GB"/>
-        </w:rPr>
-      </w:pPr>
-    </w:p>
+    <w:p/>
     <w:p>
       <w:pPr>
         <w:pStyle w:val="ListParagraph"/>
@@ -234,60 +88,25 @@
           <w:ilvl w:val="0"/>
           <w:numId w:val="1"/>
         </w:numPr>
-        <w:rPr>
-          <w:sz w:val="28"/>
-          <w:szCs w:val="28"/>
-          <w:lang w:val="en-GB"/>
-        </w:rPr>
-      </w:pPr>
-      <w:r>
-        <w:rPr>
-          <w:sz w:val="28"/>
-          <w:szCs w:val="28"/>
-          <w:lang w:val="en-GB"/>
-        </w:rPr>
+      </w:pPr>
+      <w:r>
         <w:t>Client to Server</w:t>
       </w:r>
     </w:p>
     <w:p>
       <w:pPr>
         <w:pStyle w:val="ListParagraph"/>
-        <w:rPr>
-          <w:sz w:val="28"/>
-          <w:szCs w:val="28"/>
-          <w:lang w:val="en-GB"/>
-        </w:rPr>
-      </w:pPr>
-      <w:r>
-        <w:rPr>
-          <w:sz w:val="28"/>
-          <w:szCs w:val="28"/>
-          <w:lang w:val="en-GB"/>
-        </w:rPr>
+      </w:pPr>
+      <w:r>
         <w:t xml:space="preserve">Messages from the client to the server </w:t>
       </w:r>
       <w:r>
-        <w:rPr>
-          <w:sz w:val="28"/>
-          <w:szCs w:val="28"/>
-          <w:lang w:val="en-GB"/>
-        </w:rPr>
         <w:t>holds</w:t>
       </w:r>
       <w:r>
-        <w:rPr>
-          <w:sz w:val="28"/>
-          <w:szCs w:val="28"/>
-          <w:lang w:val="en-GB"/>
-        </w:rPr>
         <w:t xml:space="preserve"> commands to be executed on the server so </w:t>
       </w:r>
       <w:r>
-        <w:rPr>
-          <w:sz w:val="28"/>
-          <w:szCs w:val="28"/>
-          <w:lang w:val="en-GB"/>
-        </w:rPr>
         <w:t>the JSON sent is structured as follows:</w:t>
       </w:r>
     </w:p>
@@ -401,7 +220,6 @@
         </w:rPr>
         <w:t>“</w:t>
       </w:r>
-      <w:proofErr w:type="spellStart"/>
       <w:r>
         <w:rPr>
           <w:rFonts w:ascii="Consolas" w:hAnsi="Consolas"/>
@@ -411,7 +229,6 @@
         </w:rPr>
         <w:t>command</w:t>
       </w:r>
-      <w:proofErr w:type="spellEnd"/>
       <w:r>
         <w:rPr>
           <w:rFonts w:ascii="Consolas" w:hAnsi="Consolas"/>
@@ -430,7 +247,6 @@
         </w:rPr>
         <w:t xml:space="preserve"> </w:t>
       </w:r>
-      <w:proofErr w:type="spellStart"/>
       <w:r>
         <w:rPr>
           <w:rFonts w:ascii="Consolas" w:hAnsi="Consolas"/>
@@ -440,7 +256,6 @@
         </w:rPr>
         <w:t>String</w:t>
       </w:r>
-      <w:proofErr w:type="spellEnd"/>
       <w:r>
         <w:rPr>
           <w:rFonts w:ascii="Consolas" w:hAnsi="Consolas"/>
@@ -520,7 +335,6 @@
         </w:rPr>
         <w:t xml:space="preserve"> </w:t>
       </w:r>
-      <w:proofErr w:type="spellStart"/>
       <w:r>
         <w:rPr>
           <w:rFonts w:ascii="Consolas" w:hAnsi="Consolas"/>
@@ -530,7 +344,6 @@
         </w:rPr>
         <w:t>String</w:t>
       </w:r>
-      <w:proofErr w:type="spellEnd"/>
       <w:r>
         <w:rPr>
           <w:rFonts w:ascii="Consolas" w:hAnsi="Consolas"/>
@@ -610,7 +423,6 @@
         </w:rPr>
         <w:t xml:space="preserve"> </w:t>
       </w:r>
-      <w:proofErr w:type="spellStart"/>
       <w:r>
         <w:rPr>
           <w:rFonts w:ascii="Consolas" w:hAnsi="Consolas"/>
@@ -620,7 +432,6 @@
         </w:rPr>
         <w:t>String</w:t>
       </w:r>
-      <w:proofErr w:type="spellEnd"/>
     </w:p>
     <w:p>
       <w:pPr>
@@ -693,79 +504,34 @@
     <w:p>
       <w:pPr>
         <w:pStyle w:val="ListParagraph"/>
-        <w:rPr>
-          <w:sz w:val="28"/>
-          <w:szCs w:val="28"/>
-          <w:lang w:val="en-GB"/>
-        </w:rPr>
-      </w:pPr>
-      <w:r>
-        <w:rPr>
-          <w:sz w:val="28"/>
-          <w:szCs w:val="28"/>
-          <w:lang w:val="en-GB"/>
-        </w:rPr>
+      </w:pPr>
+      <w:r>
         <w:t xml:space="preserve">The command field </w:t>
       </w:r>
       <w:r>
-        <w:rPr>
-          <w:sz w:val="28"/>
-          <w:szCs w:val="28"/>
-          <w:lang w:val="en-GB"/>
-        </w:rPr>
         <w:t>holds</w:t>
       </w:r>
       <w:r>
-        <w:rPr>
-          <w:sz w:val="28"/>
-          <w:szCs w:val="28"/>
-          <w:lang w:val="en-GB"/>
-        </w:rPr>
         <w:t xml:space="preserve"> a string mapped on the server with </w:t>
       </w:r>
       <w:r>
-        <w:rPr>
-          <w:sz w:val="28"/>
-          <w:szCs w:val="28"/>
-          <w:lang w:val="en-GB"/>
-        </w:rPr>
         <w:t>the relative method, value1 and valu</w:t>
       </w:r>
       <w:r>
-        <w:rPr>
-          <w:sz w:val="28"/>
-          <w:szCs w:val="28"/>
-          <w:lang w:val="en-GB"/>
-        </w:rPr>
         <w:t>e</w:t>
       </w:r>
       <w:r>
-        <w:rPr>
-          <w:sz w:val="28"/>
-          <w:szCs w:val="28"/>
-          <w:lang w:val="en-GB"/>
-        </w:rPr>
         <w:t>2 are optional fields used to pass parameters.</w:t>
       </w:r>
     </w:p>
     <w:p>
       <w:pPr>
         <w:pStyle w:val="ListParagraph"/>
-        <w:rPr>
-          <w:sz w:val="28"/>
-          <w:szCs w:val="28"/>
-          <w:lang w:val="en-GB"/>
-        </w:rPr>
       </w:pPr>
     </w:p>
     <w:p>
       <w:pPr>
         <w:pStyle w:val="ListParagraph"/>
-        <w:rPr>
-          <w:sz w:val="28"/>
-          <w:szCs w:val="28"/>
-          <w:lang w:val="en-GB"/>
-        </w:rPr>
       </w:pPr>
     </w:p>
     <w:p>
@@ -775,53 +541,29 @@
           <w:ilvl w:val="0"/>
           <w:numId w:val="1"/>
         </w:numPr>
-        <w:rPr>
-          <w:sz w:val="28"/>
-          <w:szCs w:val="28"/>
-          <w:lang w:val="en-GB"/>
-        </w:rPr>
-      </w:pPr>
-      <w:r>
-        <w:rPr>
-          <w:sz w:val="28"/>
-          <w:szCs w:val="28"/>
-          <w:lang w:val="en-GB"/>
-        </w:rPr>
+      </w:pPr>
+      <w:r>
         <w:t>Server to clien</w:t>
       </w:r>
       <w:r>
-        <w:rPr>
-          <w:sz w:val="28"/>
-          <w:szCs w:val="28"/>
-          <w:lang w:val="en-GB"/>
-        </w:rPr>
         <w:t>t</w:t>
       </w:r>
     </w:p>
     <w:p>
       <w:pPr>
         <w:pStyle w:val="ListParagraph"/>
-        <w:rPr>
-          <w:sz w:val="28"/>
-          <w:szCs w:val="28"/>
-          <w:lang w:val="en-GB"/>
-        </w:rPr>
-      </w:pPr>
-      <w:r>
-        <w:rPr>
-          <w:sz w:val="28"/>
-          <w:szCs w:val="28"/>
-          <w:lang w:val="en-GB"/>
-        </w:rPr>
+      </w:pPr>
+      <w:r>
         <w:t>Messages from the server to the client</w:t>
       </w:r>
       <w:r>
-        <w:rPr>
-          <w:sz w:val="28"/>
-          <w:szCs w:val="28"/>
-          <w:lang w:val="en-GB"/>
-        </w:rPr>
-        <w:t xml:space="preserve"> are mostly responses or results of a command and are structured as follows:</w:t>
+        <w:t xml:space="preserve"> are mostly responses or results of a command and </w:t>
+      </w:r>
+      <w:r>
+        <w:t xml:space="preserve">they </w:t>
+      </w:r>
+      <w:r>
+        <w:t>are structured as follows:</w:t>
       </w:r>
     </w:p>
     <w:p>
@@ -925,7 +667,6 @@
         </w:rPr>
         <w:t>“</w:t>
       </w:r>
-      <w:proofErr w:type="spellStart"/>
       <w:r>
         <w:rPr>
           <w:rFonts w:ascii="Consolas" w:hAnsi="Consolas"/>
@@ -935,8 +676,6 @@
         </w:rPr>
         <w:t>type</w:t>
       </w:r>
-      <w:proofErr w:type="spellEnd"/>
-      <w:proofErr w:type="gramStart"/>
       <w:r>
         <w:rPr>
           <w:rFonts w:ascii="Consolas" w:hAnsi="Consolas"/>
@@ -946,7 +685,6 @@
         </w:rPr>
         <w:t>”:</w:t>
       </w:r>
-      <w:proofErr w:type="spellStart"/>
       <w:r>
         <w:rPr>
           <w:rFonts w:ascii="Consolas" w:hAnsi="Consolas"/>
@@ -956,8 +694,6 @@
         </w:rPr>
         <w:t>String</w:t>
       </w:r>
-      <w:proofErr w:type="spellEnd"/>
-      <w:proofErr w:type="gramEnd"/>
       <w:r>
         <w:rPr>
           <w:rFonts w:ascii="Consolas" w:hAnsi="Consolas"/>
@@ -1010,7 +746,6 @@
         </w:rPr>
         <w:t>“</w:t>
       </w:r>
-      <w:proofErr w:type="spellStart"/>
       <w:r>
         <w:rPr>
           <w:rFonts w:ascii="Consolas" w:hAnsi="Consolas"/>
@@ -1020,8 +755,6 @@
         </w:rPr>
         <w:t>context</w:t>
       </w:r>
-      <w:proofErr w:type="spellEnd"/>
-      <w:proofErr w:type="gramStart"/>
       <w:r>
         <w:rPr>
           <w:rFonts w:ascii="Consolas" w:hAnsi="Consolas"/>
@@ -1031,7 +764,6 @@
         </w:rPr>
         <w:t>”:</w:t>
       </w:r>
-      <w:proofErr w:type="spellStart"/>
       <w:r>
         <w:rPr>
           <w:rFonts w:ascii="Consolas" w:hAnsi="Consolas"/>
@@ -1041,8 +773,6 @@
         </w:rPr>
         <w:t>String</w:t>
       </w:r>
-      <w:proofErr w:type="spellEnd"/>
-      <w:proofErr w:type="gramEnd"/>
       <w:r>
         <w:rPr>
           <w:rFonts w:ascii="Consolas" w:hAnsi="Consolas"/>
@@ -1095,7 +825,6 @@
         </w:rPr>
         <w:t>“</w:t>
       </w:r>
-      <w:proofErr w:type="spellStart"/>
       <w:r>
         <w:rPr>
           <w:rFonts w:ascii="Consolas" w:hAnsi="Consolas"/>
@@ -1105,8 +834,6 @@
         </w:rPr>
         <w:t>message</w:t>
       </w:r>
-      <w:proofErr w:type="spellEnd"/>
-      <w:proofErr w:type="gramStart"/>
       <w:r>
         <w:rPr>
           <w:rFonts w:ascii="Consolas" w:hAnsi="Consolas"/>
@@ -1116,7 +843,6 @@
         </w:rPr>
         <w:t>”:</w:t>
       </w:r>
-      <w:proofErr w:type="spellStart"/>
       <w:r>
         <w:rPr>
           <w:rFonts w:ascii="Consolas" w:hAnsi="Consolas"/>
@@ -1126,8 +852,6 @@
         </w:rPr>
         <w:t>String</w:t>
       </w:r>
-      <w:proofErr w:type="spellEnd"/>
-      <w:proofErr w:type="gramEnd"/>
     </w:p>
     <w:p>
       <w:pPr>
@@ -1193,262 +917,219 @@
         <w:ind w:left="708"/>
         <w:rPr>
           <w:noProof/>
-          <w:sz w:val="28"/>
-          <w:szCs w:val="28"/>
-          <w:lang w:val="en-GB"/>
-        </w:rPr>
-      </w:pPr>
-      <w:r>
-        <w:rPr>
-          <w:noProof/>
-          <w:sz w:val="28"/>
-          <w:szCs w:val="28"/>
-          <w:lang w:val="en-GB"/>
-        </w:rPr>
-        <w:t>The tipe field indicates t</w:t>
-      </w:r>
-      <w:r>
-        <w:rPr>
-          <w:noProof/>
-          <w:sz w:val="28"/>
-          <w:szCs w:val="28"/>
-          <w:lang w:val="en-GB"/>
-        </w:rPr>
-        <w:t>he message typ</w:t>
-      </w:r>
-      <w:r>
-        <w:rPr>
-          <w:noProof/>
-          <w:sz w:val="28"/>
-          <w:szCs w:val="28"/>
-          <w:lang w:val="en-GB"/>
+        </w:rPr>
+      </w:pPr>
+      <w:r>
+        <w:rPr>
+          <w:noProof/>
+        </w:rPr>
+        <w:t>The tipe field indicates the message typ</w:t>
+      </w:r>
+      <w:r>
+        <w:rPr>
+          <w:noProof/>
         </w:rPr>
         <w:t>e (error, confirmation, notify</w:t>
       </w:r>
       <w:r>
         <w:rPr>
           <w:noProof/>
-          <w:sz w:val="28"/>
-          <w:szCs w:val="28"/>
-          <w:lang w:val="en-GB"/>
         </w:rPr>
         <w:t>, islands dashboard ecc…</w:t>
       </w:r>
       <w:r>
         <w:rPr>
           <w:noProof/>
-          <w:sz w:val="28"/>
-          <w:szCs w:val="28"/>
-          <w:lang w:val="en-GB"/>
         </w:rPr>
         <w:t xml:space="preserve">), the context field is optional and used when managing errors </w:t>
       </w:r>
       <w:r>
         <w:rPr>
           <w:noProof/>
-          <w:sz w:val="28"/>
-          <w:szCs w:val="28"/>
-          <w:lang w:val="en-GB"/>
         </w:rPr>
         <w:t>or</w:t>
       </w:r>
       <w:r>
         <w:rPr>
           <w:noProof/>
-          <w:sz w:val="28"/>
-          <w:szCs w:val="28"/>
-          <w:lang w:val="en-GB"/>
-        </w:rPr>
-        <w:t xml:space="preserve"> confirmations and contains the specific error code to be handled by the </w:t>
-      </w:r>
-      <w:r>
-        <w:rPr>
-          <w:noProof/>
-          <w:sz w:val="28"/>
-          <w:szCs w:val="28"/>
-          <w:lang w:val="en-GB"/>
+        </w:rPr>
+        <w:t xml:space="preserve"> confirmations and contains the specific error code to be handled by the client</w:t>
+      </w:r>
+      <w:r>
+        <w:rPr>
+          <w:noProof/>
+        </w:rPr>
+        <w:t>, t</w:t>
+      </w:r>
+      <w:r>
+        <w:rPr>
+          <w:noProof/>
+        </w:rPr>
+        <w:t>he message field ca</w:t>
+      </w:r>
+      <w:r>
+        <w:rPr>
+          <w:noProof/>
+        </w:rPr>
+        <w:t>n</w:t>
+      </w:r>
+      <w:r>
+        <w:rPr>
+          <w:noProof/>
+        </w:rPr>
+        <w:t xml:space="preserve"> be used to send a simple message or </w:t>
+      </w:r>
+      <w:r>
+        <w:rPr>
+          <w:noProof/>
+        </w:rPr>
+        <w:t>store</w:t>
+      </w:r>
+      <w:r>
+        <w:rPr>
+          <w:noProof/>
+        </w:rPr>
+        <w:t xml:space="preserve"> a nested JSON with more information, for example islands </w:t>
+      </w:r>
+      <w:r>
+        <w:rPr>
+          <w:noProof/>
+        </w:rPr>
+        <w:t>or dashboard state.</w:t>
+      </w:r>
+    </w:p>
+    <w:p>
+      <w:pPr>
+        <w:ind w:left="708"/>
+        <w:rPr>
+          <w:noProof/>
+        </w:rPr>
+      </w:pPr>
+    </w:p>
+    <w:p>
+      <w:pPr>
+        <w:ind w:left="708"/>
+        <w:rPr>
+          <w:noProof/>
+        </w:rPr>
+      </w:pPr>
+    </w:p>
+    <w:p>
+      <w:pPr>
+        <w:ind w:left="708"/>
+        <w:rPr>
+          <w:noProof/>
+        </w:rPr>
+      </w:pPr>
+    </w:p>
+    <w:p>
+      <w:pPr>
+        <w:rPr>
+          <w:noProof/>
+        </w:rPr>
+      </w:pPr>
+    </w:p>
+    <w:p>
+      <w:pPr>
+        <w:pStyle w:val="Heading2"/>
+        <w:rPr>
+          <w:noProof/>
+        </w:rPr>
+      </w:pPr>
+      <w:r>
+        <w:rPr>
+          <w:noProof/>
+        </w:rPr>
+        <w:t>Game setup</w:t>
+      </w:r>
+    </w:p>
+    <w:p>
+      <w:pPr>
+        <w:rPr>
+          <w:noProof/>
+        </w:rPr>
+      </w:pPr>
+    </w:p>
+    <w:p>
+      <w:pPr>
+        <w:rPr>
+          <w:noProof/>
+        </w:rPr>
+      </w:pPr>
+      <w:r>
+        <w:rPr>
+          <w:noProof/>
+        </w:rPr>
+        <w:t>Communication between client and server begin wh</w:t>
+      </w:r>
+      <w:r>
+        <w:rPr>
+          <w:noProof/>
+        </w:rPr>
+        <w:t>e</w:t>
+      </w:r>
+      <w:r>
+        <w:rPr>
+          <w:noProof/>
+        </w:rPr>
+        <w:t>n a new client connects.</w:t>
+      </w:r>
+    </w:p>
+    <w:p>
+      <w:pPr>
+        <w:rPr>
+          <w:noProof/>
+        </w:rPr>
+      </w:pPr>
+      <w:r>
+        <w:rPr>
+          <w:noProof/>
+        </w:rPr>
+        <w:t xml:space="preserve">The server logs the connection and starts listening </w:t>
+      </w:r>
+      <w:r>
+        <w:rPr>
+          <w:noProof/>
+        </w:rPr>
+        <w:t>for</w:t>
+      </w:r>
+      <w:r>
+        <w:rPr>
+          <w:noProof/>
+        </w:rPr>
+        <w:t xml:space="preserve"> messages from the client.</w:t>
+      </w:r>
+    </w:p>
+    <w:p>
+      <w:pPr>
+        <w:rPr>
+          <w:noProof/>
+        </w:rPr>
+      </w:pPr>
+      <w:r>
+        <w:rPr>
+          <w:noProof/>
         </w:rPr>
         <w:lastRenderedPageBreak/>
-        <w:t>client</w:t>
-      </w:r>
-      <w:r>
-        <w:rPr>
-          <w:noProof/>
-          <w:sz w:val="28"/>
-          <w:szCs w:val="28"/>
-          <w:lang w:val="en-GB"/>
-        </w:rPr>
-        <w:t>, t</w:t>
-      </w:r>
-      <w:r>
-        <w:rPr>
-          <w:noProof/>
-          <w:sz w:val="28"/>
-          <w:szCs w:val="28"/>
-          <w:lang w:val="en-GB"/>
-        </w:rPr>
-        <w:t>he message field ca</w:t>
-      </w:r>
-      <w:r>
-        <w:rPr>
-          <w:noProof/>
-          <w:sz w:val="28"/>
-          <w:szCs w:val="28"/>
-          <w:lang w:val="en-GB"/>
-        </w:rPr>
-        <w:t>n</w:t>
-      </w:r>
-      <w:r>
-        <w:rPr>
-          <w:noProof/>
-          <w:sz w:val="28"/>
-          <w:szCs w:val="28"/>
-          <w:lang w:val="en-GB"/>
-        </w:rPr>
-        <w:t xml:space="preserve"> be used to send a simple message or </w:t>
-      </w:r>
-      <w:r>
-        <w:rPr>
-          <w:noProof/>
-          <w:sz w:val="28"/>
-          <w:szCs w:val="28"/>
-          <w:lang w:val="en-GB"/>
-        </w:rPr>
-        <w:t>store</w:t>
-      </w:r>
-      <w:r>
-        <w:rPr>
-          <w:noProof/>
-          <w:sz w:val="28"/>
-          <w:szCs w:val="28"/>
-          <w:lang w:val="en-GB"/>
-        </w:rPr>
-        <w:t xml:space="preserve"> a nested JSON with more information, for example islands </w:t>
-      </w:r>
-      <w:r>
-        <w:rPr>
-          <w:noProof/>
-          <w:sz w:val="28"/>
-          <w:szCs w:val="28"/>
-          <w:lang w:val="en-GB"/>
-        </w:rPr>
-        <w:t>or dashboard state.</w:t>
-      </w:r>
-    </w:p>
-    <w:p>
-      <w:pPr>
-        <w:ind w:left="708"/>
-        <w:rPr>
-          <w:noProof/>
-          <w:sz w:val="28"/>
-          <w:szCs w:val="28"/>
-          <w:lang w:val="en-GB"/>
-        </w:rPr>
-      </w:pPr>
-    </w:p>
-    <w:p>
-      <w:pPr>
-        <w:rPr>
-          <w:noProof/>
-          <w:sz w:val="44"/>
-          <w:szCs w:val="44"/>
-          <w:lang w:val="en-GB"/>
-        </w:rPr>
-      </w:pPr>
-    </w:p>
-    <w:p>
-      <w:pPr>
-        <w:rPr>
-          <w:noProof/>
-          <w:sz w:val="44"/>
-          <w:szCs w:val="44"/>
-          <w:lang w:val="en-GB"/>
-        </w:rPr>
-      </w:pPr>
-      <w:r>
-        <w:rPr>
-          <w:noProof/>
-          <w:sz w:val="44"/>
-          <w:szCs w:val="44"/>
-          <w:lang w:val="en-GB"/>
-        </w:rPr>
-        <w:t>Communication flow</w:t>
-      </w:r>
-    </w:p>
-    <w:p>
-      <w:pPr>
-        <w:rPr>
-          <w:noProof/>
-          <w:sz w:val="28"/>
-          <w:szCs w:val="28"/>
-          <w:lang w:val="en-GB"/>
-        </w:rPr>
-      </w:pPr>
-    </w:p>
-    <w:p>
-      <w:pPr>
-        <w:rPr>
-          <w:noProof/>
-          <w:sz w:val="28"/>
-          <w:szCs w:val="28"/>
-          <w:lang w:val="en-GB"/>
-        </w:rPr>
-      </w:pPr>
-      <w:r>
-        <w:rPr>
-          <w:noProof/>
-          <w:sz w:val="28"/>
-          <w:szCs w:val="28"/>
-          <w:lang w:val="en-GB"/>
-        </w:rPr>
-        <w:t>Communication between client and server begin whan a new client connects.</w:t>
-      </w:r>
-    </w:p>
-    <w:p>
-      <w:pPr>
-        <w:rPr>
-          <w:noProof/>
-          <w:sz w:val="28"/>
-          <w:szCs w:val="28"/>
-          <w:lang w:val="en-GB"/>
-        </w:rPr>
-      </w:pPr>
-      <w:r>
-        <w:rPr>
-          <w:noProof/>
-          <w:sz w:val="28"/>
-          <w:szCs w:val="28"/>
-          <w:lang w:val="en-GB"/>
-        </w:rPr>
-        <w:t>The server logs the connection and starts listening to messages from the client.</w:t>
-      </w:r>
-    </w:p>
-    <w:p>
-      <w:pPr>
-        <w:rPr>
-          <w:noProof/>
-          <w:sz w:val="28"/>
-          <w:szCs w:val="28"/>
-          <w:lang w:val="en-GB"/>
-        </w:rPr>
-      </w:pPr>
-      <w:r>
-        <w:rPr>
-          <w:noProof/>
-          <w:sz w:val="28"/>
-          <w:szCs w:val="28"/>
-          <w:lang w:val="en-GB"/>
-        </w:rPr>
-        <w:t>The first message sent by the client depends on user choise of starting a new game or joining an existing one.</w:t>
-      </w:r>
-    </w:p>
-    <w:p>
-      <w:pPr>
-        <w:rPr>
-          <w:noProof/>
-          <w:sz w:val="28"/>
-          <w:szCs w:val="28"/>
-          <w:lang w:val="en-GB"/>
+        <w:t xml:space="preserve">The first message sent by the client depends on user choise </w:t>
+      </w:r>
+      <w:r>
+        <w:rPr>
+          <w:noProof/>
+        </w:rPr>
+        <w:t>between</w:t>
+      </w:r>
+      <w:r>
+        <w:rPr>
+          <w:noProof/>
+        </w:rPr>
+        <w:t xml:space="preserve"> starting a new game or joining an existing one.</w:t>
+      </w:r>
+    </w:p>
+    <w:p>
+      <w:pPr>
+        <w:rPr>
+          <w:noProof/>
         </w:rPr>
       </w:pPr>
     </w:p>
@@ -1461,17 +1142,11 @@
         </w:numPr>
         <w:rPr>
           <w:noProof/>
-          <w:sz w:val="36"/>
-          <w:szCs w:val="36"/>
-          <w:lang w:val="en-GB"/>
-        </w:rPr>
-      </w:pPr>
-      <w:r>
-        <w:rPr>
-          <w:noProof/>
-          <w:sz w:val="36"/>
-          <w:szCs w:val="36"/>
-          <w:lang w:val="en-GB"/>
+        </w:rPr>
+      </w:pPr>
+      <w:r>
+        <w:rPr>
+          <w:noProof/>
         </w:rPr>
         <w:t>New Game</w:t>
       </w:r>
@@ -1481,35 +1156,23 @@
         <w:pStyle w:val="ListParagraph"/>
         <w:rPr>
           <w:noProof/>
-          <w:sz w:val="28"/>
-          <w:szCs w:val="28"/>
-          <w:lang w:val="en-GB"/>
-        </w:rPr>
-      </w:pPr>
-      <w:r>
-        <w:rPr>
-          <w:noProof/>
-          <w:sz w:val="28"/>
-          <w:szCs w:val="28"/>
-          <w:lang w:val="en-GB"/>
+        </w:rPr>
+      </w:pPr>
+      <w:r>
+        <w:rPr>
+          <w:noProof/>
         </w:rPr>
         <w:t>The user inputs the number of player desired, 2 or 3, a message is sent to the server</w:t>
       </w:r>
       <w:r>
         <w:rPr>
           <w:noProof/>
-          <w:sz w:val="28"/>
-          <w:szCs w:val="28"/>
-          <w:lang w:val="en-GB"/>
         </w:rPr>
         <w:t>.</w:t>
       </w:r>
       <w:r>
         <w:rPr>
           <w:noProof/>
-          <w:sz w:val="28"/>
-          <w:szCs w:val="28"/>
-          <w:lang w:val="en-GB"/>
         </w:rPr>
         <w:t xml:space="preserve"> </w:t>
       </w:r>
@@ -1519,23 +1182,17 @@
         <w:pStyle w:val="ListParagraph"/>
         <w:rPr>
           <w:noProof/>
-          <w:sz w:val="28"/>
-          <w:szCs w:val="28"/>
-          <w:lang w:val="en-GB"/>
-        </w:rPr>
-      </w:pPr>
-      <w:r>
-        <w:rPr>
-          <w:noProof/>
-          <w:sz w:val="28"/>
-          <w:szCs w:val="28"/>
-          <w:lang w:val="en-GB"/>
+        </w:rPr>
+      </w:pPr>
+      <w:r>
+        <w:rPr>
+          <w:noProof/>
         </w:rPr>
         <w:drawing>
-          <wp:inline distT="0" distB="0" distL="0" distR="0" wp14:anchorId="0A156E67" wp14:editId="6C3473DB">
-            <wp:extent cx="5501462" cy="2771775"/>
+          <wp:inline distT="0" distB="0" distL="0" distR="0" wp14:anchorId="6BDA3258" wp14:editId="0A96D0C3">
+            <wp:extent cx="5665365" cy="2101755"/>
             <wp:effectExtent l="0" t="0" r="0" b="0"/>
-            <wp:docPr id="2" name="Picture 2" descr="Table&#10;&#10;Description automatically generated with medium confidence"/>
+            <wp:docPr id="5" name="Picture 5"/>
             <wp:cNvGraphicFramePr>
               <a:graphicFrameLocks xmlns:a="http://schemas.openxmlformats.org/drawingml/2006/main" noChangeAspect="1"/>
             </wp:cNvGraphicFramePr>
@@ -1543,7 +1200,7 @@
               <a:graphicData uri="http://schemas.openxmlformats.org/drawingml/2006/picture">
                 <pic:pic xmlns:pic="http://schemas.openxmlformats.org/drawingml/2006/picture">
                   <pic:nvPicPr>
-                    <pic:cNvPr id="2" name="Picture 2" descr="Table&#10;&#10;Description automatically generated with medium confidence"/>
+                    <pic:cNvPr id="0" name="Picture 3"/>
                     <pic:cNvPicPr>
                       <a:picLocks noChangeAspect="1" noChangeArrowheads="1"/>
                     </pic:cNvPicPr>
@@ -1564,7 +1221,7 @@
                   <pic:spPr bwMode="auto">
                     <a:xfrm>
                       <a:off x="0" y="0"/>
-                      <a:ext cx="5521028" cy="2781633"/>
+                      <a:ext cx="5723380" cy="2123278"/>
                     </a:xfrm>
                     <a:prstGeom prst="rect">
                       <a:avLst/>
@@ -1586,141 +1243,6 @@
         <w:pStyle w:val="ListParagraph"/>
         <w:rPr>
           <w:noProof/>
-          <w:sz w:val="28"/>
-          <w:szCs w:val="28"/>
-          <w:lang w:val="en-GB"/>
-        </w:rPr>
-      </w:pPr>
-    </w:p>
-    <w:p>
-      <w:pPr>
-        <w:pStyle w:val="ListParagraph"/>
-        <w:rPr>
-          <w:noProof/>
-          <w:sz w:val="28"/>
-          <w:szCs w:val="28"/>
-          <w:lang w:val="en-GB"/>
-        </w:rPr>
-      </w:pPr>
-    </w:p>
-    <w:p>
-      <w:pPr>
-        <w:pStyle w:val="ListParagraph"/>
-        <w:rPr>
-          <w:noProof/>
-          <w:sz w:val="28"/>
-          <w:szCs w:val="28"/>
-          <w:lang w:val="en-GB"/>
-        </w:rPr>
-      </w:pPr>
-    </w:p>
-    <w:p>
-      <w:pPr>
-        <w:pStyle w:val="ListParagraph"/>
-        <w:rPr>
-          <w:noProof/>
-          <w:sz w:val="28"/>
-          <w:szCs w:val="28"/>
-          <w:lang w:val="en-GB"/>
-        </w:rPr>
-      </w:pPr>
-    </w:p>
-    <w:p>
-      <w:pPr>
-        <w:pStyle w:val="ListParagraph"/>
-        <w:rPr>
-          <w:noProof/>
-          <w:sz w:val="28"/>
-          <w:szCs w:val="28"/>
-          <w:lang w:val="en-GB"/>
-        </w:rPr>
-      </w:pPr>
-    </w:p>
-    <w:p>
-      <w:pPr>
-        <w:pStyle w:val="ListParagraph"/>
-        <w:rPr>
-          <w:noProof/>
-          <w:sz w:val="28"/>
-          <w:szCs w:val="28"/>
-          <w:lang w:val="en-GB"/>
-        </w:rPr>
-      </w:pPr>
-    </w:p>
-    <w:p>
-      <w:pPr>
-        <w:pStyle w:val="ListParagraph"/>
-        <w:rPr>
-          <w:noProof/>
-          <w:sz w:val="28"/>
-          <w:szCs w:val="28"/>
-          <w:lang w:val="en-GB"/>
-        </w:rPr>
-      </w:pPr>
-    </w:p>
-    <w:p>
-      <w:pPr>
-        <w:pStyle w:val="ListParagraph"/>
-        <w:rPr>
-          <w:noProof/>
-          <w:sz w:val="28"/>
-          <w:szCs w:val="28"/>
-          <w:lang w:val="en-GB"/>
-        </w:rPr>
-      </w:pPr>
-    </w:p>
-    <w:p>
-      <w:pPr>
-        <w:pStyle w:val="ListParagraph"/>
-        <w:rPr>
-          <w:noProof/>
-          <w:sz w:val="28"/>
-          <w:szCs w:val="28"/>
-          <w:lang w:val="en-GB"/>
-        </w:rPr>
-      </w:pPr>
-    </w:p>
-    <w:p>
-      <w:pPr>
-        <w:pStyle w:val="ListParagraph"/>
-        <w:rPr>
-          <w:noProof/>
-          <w:sz w:val="28"/>
-          <w:szCs w:val="28"/>
-          <w:lang w:val="en-GB"/>
-        </w:rPr>
-      </w:pPr>
-    </w:p>
-    <w:p>
-      <w:pPr>
-        <w:pStyle w:val="ListParagraph"/>
-        <w:rPr>
-          <w:noProof/>
-          <w:sz w:val="28"/>
-          <w:szCs w:val="28"/>
-          <w:lang w:val="en-GB"/>
-        </w:rPr>
-      </w:pPr>
-    </w:p>
-    <w:p>
-      <w:pPr>
-        <w:pStyle w:val="ListParagraph"/>
-        <w:rPr>
-          <w:noProof/>
-          <w:sz w:val="28"/>
-          <w:szCs w:val="28"/>
-          <w:lang w:val="en-GB"/>
-        </w:rPr>
-      </w:pPr>
-    </w:p>
-    <w:p>
-      <w:pPr>
-        <w:pStyle w:val="ListParagraph"/>
-        <w:rPr>
-          <w:noProof/>
-          <w:sz w:val="28"/>
-          <w:szCs w:val="28"/>
-          <w:lang w:val="en-GB"/>
         </w:rPr>
       </w:pPr>
     </w:p>
@@ -1733,19 +1255,12 @@
         </w:numPr>
         <w:rPr>
           <w:noProof/>
-          <w:sz w:val="36"/>
-          <w:szCs w:val="36"/>
-          <w:lang w:val="en-GB"/>
-        </w:rPr>
-      </w:pPr>
-      <w:r>
-        <w:rPr>
-          <w:noProof/>
-          <w:sz w:val="36"/>
-          <w:szCs w:val="36"/>
-          <w:lang w:val="en-GB"/>
-        </w:rPr>
-        <w:lastRenderedPageBreak/>
+        </w:rPr>
+      </w:pPr>
+      <w:r>
+        <w:rPr>
+          <w:noProof/>
+        </w:rPr>
         <w:t>Join Game</w:t>
       </w:r>
     </w:p>
@@ -1754,26 +1269,17 @@
         <w:pStyle w:val="ListParagraph"/>
         <w:rPr>
           <w:noProof/>
-          <w:sz w:val="28"/>
-          <w:szCs w:val="28"/>
-          <w:lang w:val="en-GB"/>
-        </w:rPr>
-      </w:pPr>
-      <w:r>
-        <w:rPr>
-          <w:noProof/>
-          <w:sz w:val="28"/>
-          <w:szCs w:val="28"/>
-          <w:lang w:val="en-GB"/>
+        </w:rPr>
+      </w:pPr>
+      <w:r>
+        <w:rPr>
+          <w:noProof/>
         </w:rPr>
         <w:t xml:space="preserve">If the user chose to join a game the client asks the server for the list of available games and shows it to the user. Then sends a message to the server with the game </w:t>
       </w:r>
       <w:r>
         <w:rPr>
           <w:noProof/>
-          <w:sz w:val="28"/>
-          <w:szCs w:val="28"/>
-          <w:lang w:val="en-GB"/>
         </w:rPr>
         <w:t>index chosen by the user.</w:t>
       </w:r>
@@ -1783,23 +1289,25 @@
         <w:pStyle w:val="ListParagraph"/>
         <w:rPr>
           <w:noProof/>
-          <w:sz w:val="28"/>
-          <w:szCs w:val="28"/>
-          <w:lang w:val="en-GB"/>
-        </w:rPr>
-      </w:pPr>
-      <w:r>
-        <w:rPr>
-          <w:noProof/>
-          <w:sz w:val="28"/>
-          <w:szCs w:val="28"/>
-          <w:lang w:val="en-GB"/>
+        </w:rPr>
+      </w:pPr>
+    </w:p>
+    <w:p>
+      <w:pPr>
+        <w:pStyle w:val="ListParagraph"/>
+        <w:rPr>
+          <w:noProof/>
+        </w:rPr>
+      </w:pPr>
+      <w:r>
+        <w:rPr>
+          <w:noProof/>
         </w:rPr>
         <w:drawing>
-          <wp:inline distT="0" distB="0" distL="0" distR="0" wp14:anchorId="7C3AA66E" wp14:editId="0E36DAB1">
-            <wp:extent cx="4229100" cy="3800919"/>
+          <wp:inline distT="0" distB="0" distL="0" distR="0" wp14:anchorId="3E24139C" wp14:editId="19B12FE7">
+            <wp:extent cx="5647055" cy="3478639"/>
             <wp:effectExtent l="0" t="0" r="0" b="0"/>
-            <wp:docPr id="3" name="Picture 3"/>
+            <wp:docPr id="8" name="Picture 8"/>
             <wp:cNvGraphicFramePr>
               <a:graphicFrameLocks xmlns:a="http://schemas.openxmlformats.org/drawingml/2006/main" noChangeAspect="1"/>
             </wp:cNvGraphicFramePr>
@@ -1807,13 +1315,13 @@
               <a:graphicData uri="http://schemas.openxmlformats.org/drawingml/2006/picture">
                 <pic:pic xmlns:pic="http://schemas.openxmlformats.org/drawingml/2006/picture">
                   <pic:nvPicPr>
-                    <pic:cNvPr id="0" name="Picture 2"/>
+                    <pic:cNvPr id="0" name="Picture 4"/>
                     <pic:cNvPicPr>
                       <a:picLocks noChangeAspect="1" noChangeArrowheads="1"/>
                     </pic:cNvPicPr>
                   </pic:nvPicPr>
                   <pic:blipFill>
-                    <a:blip r:embed="rId9" cstate="print">
+                    <a:blip r:embed="rId9">
                       <a:extLst>
                         <a:ext uri="{28A0092B-C50C-407E-A947-70E740481C1C}">
                           <a14:useLocalDpi xmlns:a14="http://schemas.microsoft.com/office/drawing/2010/main" val="0"/>
@@ -1828,7 +1336,7 @@
                   <pic:spPr bwMode="auto">
                     <a:xfrm>
                       <a:off x="0" y="0"/>
-                      <a:ext cx="4246107" cy="3816204"/>
+                      <a:ext cx="5673529" cy="3494948"/>
                     </a:xfrm>
                     <a:prstGeom prst="rect">
                       <a:avLst/>
@@ -1850,9 +1358,6 @@
         <w:pStyle w:val="ListParagraph"/>
         <w:rPr>
           <w:noProof/>
-          <w:sz w:val="28"/>
-          <w:szCs w:val="28"/>
-          <w:lang w:val="en-GB"/>
         </w:rPr>
       </w:pPr>
     </w:p>
@@ -1865,17 +1370,11 @@
         </w:numPr>
         <w:rPr>
           <w:noProof/>
-          <w:sz w:val="28"/>
-          <w:szCs w:val="28"/>
-          <w:lang w:val="en-GB"/>
-        </w:rPr>
-      </w:pPr>
-      <w:r>
-        <w:rPr>
-          <w:noProof/>
-          <w:sz w:val="36"/>
-          <w:szCs w:val="36"/>
-          <w:lang w:val="en-GB"/>
+        </w:rPr>
+      </w:pPr>
+      <w:r>
+        <w:rPr>
+          <w:noProof/>
         </w:rPr>
         <w:t>Login</w:t>
       </w:r>
@@ -1885,19 +1384,25 @@
         <w:pStyle w:val="ListParagraph"/>
         <w:rPr>
           <w:noProof/>
-          <w:sz w:val="28"/>
-          <w:szCs w:val="28"/>
-          <w:lang w:val="en-GB"/>
-        </w:rPr>
-      </w:pPr>
-      <w:r>
-        <w:rPr>
-          <w:noProof/>
-          <w:sz w:val="28"/>
-          <w:szCs w:val="28"/>
-          <w:lang w:val="en-GB"/>
-        </w:rPr>
-        <w:t xml:space="preserve">After starting a new game or to succefflully join a game the user needs to log in with a unic username. </w:t>
+        </w:rPr>
+      </w:pPr>
+      <w:r>
+        <w:rPr>
+          <w:noProof/>
+        </w:rPr>
+        <w:t>After starting a new game or to join a game the user needs to log in with a</w:t>
+      </w:r>
+      <w:r>
+        <w:rPr>
+          <w:noProof/>
+        </w:rPr>
+        <w:t xml:space="preserve"> unique </w:t>
+      </w:r>
+      <w:r>
+        <w:rPr>
+          <w:noProof/>
+        </w:rPr>
+        <w:t>username.</w:t>
       </w:r>
     </w:p>
     <w:p>
@@ -1905,32 +1410,32 @@
         <w:pStyle w:val="ListParagraph"/>
         <w:rPr>
           <w:noProof/>
-          <w:sz w:val="28"/>
-          <w:szCs w:val="28"/>
-          <w:lang w:val="en-GB"/>
-        </w:rPr>
-      </w:pPr>
+        </w:rPr>
+      </w:pPr>
+      <w:r>
+        <w:rPr>
+          <w:noProof/>
+        </w:rPr>
+        <w:t xml:space="preserve">The server sends back a message depending on the result, the different context defines the client behavior. </w:t>
+      </w:r>
     </w:p>
     <w:p>
       <w:pPr>
         <w:pStyle w:val="ListParagraph"/>
         <w:rPr>
           <w:noProof/>
-          <w:sz w:val="28"/>
-          <w:szCs w:val="28"/>
-          <w:lang w:val="en-GB"/>
-        </w:rPr>
-      </w:pPr>
-      <w:r>
-        <w:rPr>
-          <w:noProof/>
-          <w:lang w:val="en-GB"/>
-        </w:rPr>
+        </w:rPr>
+      </w:pPr>
+      <w:r>
+        <w:rPr>
+          <w:noProof/>
+        </w:rPr>
+        <w:lastRenderedPageBreak/>
         <w:drawing>
-          <wp:inline distT="0" distB="0" distL="0" distR="0" wp14:anchorId="1A736330" wp14:editId="1F58D5E2">
-            <wp:extent cx="4810125" cy="3169288"/>
+          <wp:inline distT="0" distB="0" distL="0" distR="0" wp14:anchorId="5D7CCE29" wp14:editId="5ECBC6F0">
+            <wp:extent cx="5777820" cy="2781300"/>
             <wp:effectExtent l="0" t="0" r="0" b="0"/>
-            <wp:docPr id="5" name="Picture 5"/>
+            <wp:docPr id="11" name="Picture 11"/>
             <wp:cNvGraphicFramePr>
               <a:graphicFrameLocks xmlns:a="http://schemas.openxmlformats.org/drawingml/2006/main" noChangeAspect="1"/>
             </wp:cNvGraphicFramePr>
@@ -1938,7 +1443,7 @@
               <a:graphicData uri="http://schemas.openxmlformats.org/drawingml/2006/picture">
                 <pic:pic xmlns:pic="http://schemas.openxmlformats.org/drawingml/2006/picture">
                   <pic:nvPicPr>
-                    <pic:cNvPr id="0" name="Picture 4"/>
+                    <pic:cNvPr id="0" name="Picture 7"/>
                     <pic:cNvPicPr>
                       <a:picLocks noChangeAspect="1" noChangeArrowheads="1"/>
                     </pic:cNvPicPr>
@@ -1959,7 +1464,7 @@
                   <pic:spPr bwMode="auto">
                     <a:xfrm>
                       <a:off x="0" y="0"/>
-                      <a:ext cx="4830793" cy="3182906"/>
+                      <a:ext cx="5792257" cy="2788250"/>
                     </a:xfrm>
                     <a:prstGeom prst="rect">
                       <a:avLst/>
@@ -1978,57 +1483,960 @@
     </w:p>
     <w:p>
       <w:pPr>
+        <w:pStyle w:val="Heading2"/>
+        <w:rPr>
+          <w:noProof/>
+        </w:rPr>
+      </w:pPr>
+    </w:p>
+    <w:p>
+      <w:pPr>
+        <w:pStyle w:val="Heading2"/>
+        <w:rPr>
+          <w:noProof/>
+        </w:rPr>
+      </w:pPr>
+      <w:r>
+        <w:rPr>
+          <w:noProof/>
+        </w:rPr>
+        <w:t>Game commands</w:t>
+      </w:r>
+    </w:p>
+    <w:p/>
+    <w:p>
+      <w:pPr>
+        <w:rPr>
+          <w:noProof/>
+        </w:rPr>
+      </w:pPr>
+      <w:r>
+        <w:rPr>
+          <w:noProof/>
+        </w:rPr>
+        <w:t>After game set up is finished every command</w:t>
+      </w:r>
+      <w:r>
+        <w:rPr>
+          <w:noProof/>
+        </w:rPr>
+        <w:t xml:space="preserve"> to activ</w:t>
+      </w:r>
+      <w:r>
+        <w:rPr>
+          <w:noProof/>
+        </w:rPr>
+        <w:t>e</w:t>
+      </w:r>
+      <w:r>
+        <w:rPr>
+          <w:noProof/>
+        </w:rPr>
+        <w:t>ly play the game</w:t>
+      </w:r>
+      <w:r>
+        <w:rPr>
+          <w:noProof/>
+        </w:rPr>
+        <w:t xml:space="preserve"> </w:t>
+      </w:r>
+      <w:r>
+        <w:rPr>
+          <w:noProof/>
+        </w:rPr>
+        <w:t xml:space="preserve">from the client </w:t>
+      </w:r>
+      <w:r>
+        <w:rPr>
+          <w:noProof/>
+        </w:rPr>
+        <w:t xml:space="preserve">is followed by a response by the server that follows the </w:t>
+      </w:r>
+      <w:r>
+        <w:rPr>
+          <w:noProof/>
+        </w:rPr>
+        <w:t>diagram</w:t>
+      </w:r>
+      <w:r>
+        <w:rPr>
+          <w:noProof/>
+        </w:rPr>
+        <w:t xml:space="preserve"> below:</w:t>
+      </w:r>
+      <w:r>
+        <w:rPr>
+          <w:noProof/>
+        </w:rPr>
+        <w:t xml:space="preserve"> </w:t>
+      </w:r>
+    </w:p>
+    <w:p>
+      <w:pPr>
+        <w:rPr>
+          <w:noProof/>
+        </w:rPr>
+      </w:pPr>
+    </w:p>
+    <w:p>
+      <w:pPr>
+        <w:rPr>
+          <w:noProof/>
+        </w:rPr>
+      </w:pPr>
+      <w:r>
+        <w:rPr>
+          <w:noProof/>
+        </w:rPr>
+        <w:drawing>
+          <wp:inline distT="0" distB="0" distL="0" distR="0" wp14:anchorId="3C6F515C" wp14:editId="214FAD27">
+            <wp:extent cx="5530291" cy="2407696"/>
+            <wp:effectExtent l="0" t="0" r="0" b="0"/>
+            <wp:docPr id="7" name="Picture 7" descr="Table&#10;&#10;Description automatically generated"/>
+            <wp:cNvGraphicFramePr>
+              <a:graphicFrameLocks xmlns:a="http://schemas.openxmlformats.org/drawingml/2006/main" noChangeAspect="1"/>
+            </wp:cNvGraphicFramePr>
+            <a:graphic xmlns:a="http://schemas.openxmlformats.org/drawingml/2006/main">
+              <a:graphicData uri="http://schemas.openxmlformats.org/drawingml/2006/picture">
+                <pic:pic xmlns:pic="http://schemas.openxmlformats.org/drawingml/2006/picture">
+                  <pic:nvPicPr>
+                    <pic:cNvPr id="7" name="Picture 7" descr="Table&#10;&#10;Description automatically generated"/>
+                    <pic:cNvPicPr>
+                      <a:picLocks noChangeAspect="1" noChangeArrowheads="1"/>
+                    </pic:cNvPicPr>
+                  </pic:nvPicPr>
+                  <pic:blipFill>
+                    <a:blip r:embed="rId11">
+                      <a:extLst>
+                        <a:ext uri="{28A0092B-C50C-407E-A947-70E740481C1C}">
+                          <a14:useLocalDpi xmlns:a14="http://schemas.microsoft.com/office/drawing/2010/main" val="0"/>
+                        </a:ext>
+                      </a:extLst>
+                    </a:blip>
+                    <a:srcRect/>
+                    <a:stretch>
+                      <a:fillRect/>
+                    </a:stretch>
+                  </pic:blipFill>
+                  <pic:spPr bwMode="auto">
+                    <a:xfrm>
+                      <a:off x="0" y="0"/>
+                      <a:ext cx="5568224" cy="2424211"/>
+                    </a:xfrm>
+                    <a:prstGeom prst="rect">
+                      <a:avLst/>
+                    </a:prstGeom>
+                    <a:noFill/>
+                    <a:ln>
+                      <a:noFill/>
+                    </a:ln>
+                  </pic:spPr>
+                </pic:pic>
+              </a:graphicData>
+            </a:graphic>
+          </wp:inline>
+        </w:drawing>
+      </w:r>
+    </w:p>
+    <w:p>
+      <w:pPr>
+        <w:rPr>
+          <w:noProof/>
+        </w:rPr>
+      </w:pPr>
+    </w:p>
+    <w:p>
+      <w:pPr>
+        <w:rPr>
+          <w:noProof/>
+        </w:rPr>
+      </w:pPr>
+      <w:r>
+        <w:rPr>
+          <w:noProof/>
+        </w:rPr>
+        <w:t>Server side a</w:t>
+      </w:r>
+      <w:r>
+        <w:rPr>
+          <w:noProof/>
+        </w:rPr>
+        <w:t xml:space="preserve"> method</w:t>
+      </w:r>
+      <w:r>
+        <w:rPr>
+          <w:noProof/>
+        </w:rPr>
+        <w:t>,</w:t>
+      </w:r>
+      <w:r>
+        <w:rPr>
+          <w:noProof/>
+        </w:rPr>
+        <w:t xml:space="preserve"> mapped to</w:t>
+      </w:r>
+      <w:r>
+        <w:rPr>
+          <w:noProof/>
+        </w:rPr>
+        <w:t xml:space="preserve"> the</w:t>
+      </w:r>
+      <w:r>
+        <w:rPr>
+          <w:noProof/>
+        </w:rPr>
+        <w:t xml:space="preserve"> string in the command field</w:t>
+      </w:r>
+      <w:r>
+        <w:rPr>
+          <w:noProof/>
+        </w:rPr>
+        <w:t>,</w:t>
+      </w:r>
+      <w:r>
+        <w:rPr>
+          <w:noProof/>
+        </w:rPr>
+        <w:t xml:space="preserve"> is called</w:t>
+      </w:r>
+      <w:r>
+        <w:rPr>
+          <w:noProof/>
+        </w:rPr>
+        <w:t>.</w:t>
+      </w:r>
+    </w:p>
+    <w:p>
+      <w:pPr>
+        <w:rPr>
+          <w:noProof/>
+        </w:rPr>
+      </w:pPr>
+      <w:r>
+        <w:rPr>
+          <w:noProof/>
+        </w:rPr>
+        <w:t>T</w:t>
+      </w:r>
+      <w:r>
+        <w:rPr>
+          <w:noProof/>
+        </w:rPr>
+        <w:t xml:space="preserve">he optional fields, value1 and value2, contain paramether used to execute </w:t>
+      </w:r>
+      <w:r>
+        <w:rPr>
+          <w:noProof/>
+        </w:rPr>
+        <w:t>actions,</w:t>
+      </w:r>
+      <w:r>
+        <w:rPr>
+          <w:noProof/>
+        </w:rPr>
+        <w:t xml:space="preserve"> for example the card number to play or the </w:t>
+      </w:r>
+      <w:r>
+        <w:rPr>
+          <w:noProof/>
+        </w:rPr>
+        <w:t>position of a student to move.</w:t>
+      </w:r>
+    </w:p>
+    <w:p>
+      <w:pPr>
+        <w:rPr>
+          <w:noProof/>
+        </w:rPr>
+      </w:pPr>
+      <w:r>
+        <w:rPr>
+          <w:noProof/>
+        </w:rPr>
+        <w:t>Error</w:t>
+      </w:r>
+      <w:r>
+        <w:rPr>
+          <w:noProof/>
+        </w:rPr>
+        <w:t xml:space="preserve"> and confirmation</w:t>
+      </w:r>
+      <w:r>
+        <w:rPr>
+          <w:noProof/>
+        </w:rPr>
+        <w:t xml:space="preserve"> messages are</w:t>
+      </w:r>
+      <w:r>
+        <w:rPr>
+          <w:noProof/>
+        </w:rPr>
+        <w:t xml:space="preserve"> strings</w:t>
+      </w:r>
+      <w:r>
+        <w:rPr>
+          <w:noProof/>
+        </w:rPr>
+        <w:t xml:space="preserve"> unique for every method</w:t>
+      </w:r>
+      <w:r>
+        <w:rPr>
+          <w:noProof/>
+        </w:rPr>
+        <w:t xml:space="preserve"> and follows the same stucture</w:t>
+      </w:r>
+      <w:r>
+        <w:rPr>
+          <w:noProof/>
+        </w:rPr>
+        <w:t xml:space="preserve">, </w:t>
+      </w:r>
+      <w:r>
+        <w:rPr>
+          <w:noProof/>
+        </w:rPr>
+        <w:t>except for student movement commads that in case of success send a JSON string in the message field with  the updated state of dashboard or islands.</w:t>
+      </w:r>
+    </w:p>
+    <w:p>
+      <w:pPr>
+        <w:rPr>
+          <w:noProof/>
+        </w:rPr>
+      </w:pPr>
+    </w:p>
+    <w:p>
+      <w:pPr>
+        <w:rPr>
+          <w:noProof/>
+        </w:rPr>
+      </w:pPr>
+      <w:r>
+        <w:rPr>
+          <w:noProof/>
+        </w:rPr>
+        <w:t>Commands mapped on the server:</w:t>
+      </w:r>
+    </w:p>
+    <w:p>
+      <w:pPr>
         <w:pStyle w:val="ListParagraph"/>
-        <w:rPr>
-          <w:noProof/>
-          <w:sz w:val="28"/>
-          <w:szCs w:val="28"/>
-          <w:lang w:val="en-GB"/>
-        </w:rPr>
-      </w:pPr>
-    </w:p>
-    <w:p>
-      <w:pPr>
-        <w:rPr>
-          <w:noProof/>
-          <w:sz w:val="36"/>
-          <w:szCs w:val="36"/>
-          <w:lang w:val="en-GB"/>
-        </w:rPr>
-      </w:pPr>
-    </w:p>
-    <w:p>
-      <w:pPr>
-        <w:rPr>
-          <w:noProof/>
-          <w:sz w:val="36"/>
-          <w:szCs w:val="36"/>
-          <w:lang w:val="en-GB"/>
-        </w:rPr>
-      </w:pPr>
-    </w:p>
-    <w:p>
-      <w:pPr>
-        <w:rPr>
-          <w:noProof/>
-          <w:sz w:val="36"/>
-          <w:szCs w:val="36"/>
-          <w:lang w:val="en-GB"/>
-        </w:rPr>
-      </w:pPr>
-    </w:p>
-    <w:p>
-      <w:pPr>
-        <w:rPr>
-          <w:sz w:val="36"/>
-          <w:szCs w:val="36"/>
-          <w:lang w:val="en-GB"/>
-        </w:rPr>
-      </w:pPr>
+        <w:numPr>
+          <w:ilvl w:val="0"/>
+          <w:numId w:val="1"/>
+        </w:numPr>
+        <w:rPr>
+          <w:noProof/>
+        </w:rPr>
+      </w:pPr>
+      <w:r>
+        <w:rPr>
+          <w:noProof/>
+        </w:rPr>
+        <w:t>Move a  student</w:t>
+      </w:r>
+      <w:r>
+        <w:rPr>
+          <w:noProof/>
+        </w:rPr>
+        <w:t xml:space="preserve"> from the hall</w:t>
+      </w:r>
+      <w:r>
+        <w:rPr>
+          <w:noProof/>
+        </w:rPr>
+        <w:t xml:space="preserve"> to classroom</w:t>
+      </w:r>
+    </w:p>
+    <w:p>
+      <w:pPr>
+        <w:pStyle w:val="ListParagraph"/>
+        <w:numPr>
+          <w:ilvl w:val="0"/>
+          <w:numId w:val="1"/>
+        </w:numPr>
+        <w:rPr>
+          <w:noProof/>
+        </w:rPr>
+      </w:pPr>
+      <w:r>
+        <w:rPr>
+          <w:noProof/>
+        </w:rPr>
+        <w:t>Move a student</w:t>
+      </w:r>
+      <w:r>
+        <w:rPr>
+          <w:noProof/>
+        </w:rPr>
+        <w:t xml:space="preserve"> </w:t>
+      </w:r>
+      <w:r>
+        <w:rPr>
+          <w:noProof/>
+        </w:rPr>
+        <w:t>from the hall</w:t>
+      </w:r>
+      <w:r>
+        <w:rPr>
+          <w:noProof/>
+        </w:rPr>
+        <w:t xml:space="preserve"> to an island</w:t>
+      </w:r>
+    </w:p>
+    <w:p>
+      <w:pPr>
+        <w:pStyle w:val="ListParagraph"/>
+        <w:numPr>
+          <w:ilvl w:val="0"/>
+          <w:numId w:val="1"/>
+        </w:numPr>
+        <w:rPr>
+          <w:noProof/>
+        </w:rPr>
+      </w:pPr>
+      <w:r>
+        <w:rPr>
+          <w:noProof/>
+        </w:rPr>
+        <w:t>Play assistant card</w:t>
+      </w:r>
+    </w:p>
+    <w:p>
+      <w:pPr>
+        <w:pStyle w:val="ListParagraph"/>
+        <w:numPr>
+          <w:ilvl w:val="0"/>
+          <w:numId w:val="1"/>
+        </w:numPr>
+        <w:rPr>
+          <w:noProof/>
+        </w:rPr>
+      </w:pPr>
+      <w:r>
+        <w:rPr>
+          <w:noProof/>
+        </w:rPr>
+        <w:t>Play character card</w:t>
+      </w:r>
+    </w:p>
+    <w:p>
+      <w:pPr>
+        <w:pStyle w:val="ListParagraph"/>
+        <w:numPr>
+          <w:ilvl w:val="0"/>
+          <w:numId w:val="1"/>
+        </w:numPr>
+        <w:rPr>
+          <w:noProof/>
+        </w:rPr>
+      </w:pPr>
+      <w:r>
+        <w:rPr>
+          <w:noProof/>
+        </w:rPr>
+        <w:t xml:space="preserve">Choose cloud card </w:t>
+      </w:r>
+    </w:p>
+    <w:p>
+      <w:pPr>
+        <w:pStyle w:val="ListParagraph"/>
+        <w:numPr>
+          <w:ilvl w:val="0"/>
+          <w:numId w:val="1"/>
+        </w:numPr>
+        <w:rPr>
+          <w:noProof/>
+        </w:rPr>
+      </w:pPr>
+      <w:r>
+        <w:rPr>
+          <w:noProof/>
+        </w:rPr>
+        <w:t>Move Mother nature on the islands</w:t>
+      </w:r>
+    </w:p>
+    <w:p>
+      <w:pPr>
+        <w:pStyle w:val="ListParagraph"/>
+        <w:numPr>
+          <w:ilvl w:val="0"/>
+          <w:numId w:val="1"/>
+        </w:numPr>
+        <w:rPr>
+          <w:noProof/>
+        </w:rPr>
+      </w:pPr>
+      <w:r>
+        <w:rPr>
+          <w:noProof/>
+        </w:rPr>
+        <w:t>Quit the game</w:t>
+      </w:r>
+    </w:p>
+    <w:p>
+      <w:pPr>
+        <w:rPr>
+          <w:noProof/>
+        </w:rPr>
+      </w:pPr>
+    </w:p>
+    <w:p>
+      <w:pPr>
+        <w:pStyle w:val="Heading2"/>
+        <w:rPr>
+          <w:noProof/>
+        </w:rPr>
+      </w:pPr>
+      <w:r>
+        <w:rPr>
+          <w:noProof/>
+        </w:rPr>
+        <w:lastRenderedPageBreak/>
+        <w:t>Update</w:t>
+      </w:r>
+      <w:r>
+        <w:rPr>
+          <w:noProof/>
+        </w:rPr>
+        <w:t xml:space="preserve"> command</w:t>
+      </w:r>
+      <w:r>
+        <w:rPr>
+          <w:noProof/>
+        </w:rPr>
+        <w:t>s</w:t>
+      </w:r>
+    </w:p>
+    <w:p/>
+    <w:p>
+      <w:pPr>
+        <w:rPr>
+          <w:noProof/>
+        </w:rPr>
+      </w:pPr>
+      <w:r>
+        <w:rPr>
+          <w:noProof/>
+        </w:rPr>
+        <w:t xml:space="preserve">To get </w:t>
+      </w:r>
+      <w:r>
+        <w:rPr>
+          <w:noProof/>
+        </w:rPr>
+        <w:t xml:space="preserve">an update on </w:t>
+      </w:r>
+      <w:r>
+        <w:rPr>
+          <w:noProof/>
+        </w:rPr>
+        <w:t>game objects like players’ dashboard, islands, cards available to play, current player ecc…</w:t>
+      </w:r>
+      <w:r>
+        <w:rPr>
+          <w:noProof/>
+        </w:rPr>
+        <w:t xml:space="preserve"> the client sends to the server commands with the request</w:t>
+      </w:r>
+      <w:r>
+        <w:rPr>
+          <w:noProof/>
+        </w:rPr>
+        <w:t>e</w:t>
+      </w:r>
+      <w:r>
+        <w:rPr>
+          <w:noProof/>
+        </w:rPr>
+        <w:t>d obj</w:t>
+      </w:r>
+      <w:r>
+        <w:rPr>
+          <w:noProof/>
+        </w:rPr>
+        <w:t>e</w:t>
+      </w:r>
+      <w:r>
+        <w:rPr>
+          <w:noProof/>
+        </w:rPr>
+        <w:t>ct in the command</w:t>
+      </w:r>
+      <w:r>
+        <w:rPr>
+          <w:noProof/>
+        </w:rPr>
+        <w:t xml:space="preserve"> field and </w:t>
+      </w:r>
+      <w:r>
+        <w:rPr>
+          <w:noProof/>
+        </w:rPr>
+        <w:t xml:space="preserve"> empty optional values.</w:t>
+      </w:r>
+      <w:r>
+        <w:rPr>
+          <w:noProof/>
+        </w:rPr>
+        <w:t xml:space="preserve"> </w:t>
+      </w:r>
+    </w:p>
+    <w:p>
+      <w:pPr>
+        <w:rPr>
+          <w:noProof/>
+        </w:rPr>
+      </w:pPr>
+      <w:r>
+        <w:rPr>
+          <w:noProof/>
+        </w:rPr>
+        <w:drawing>
+          <wp:inline distT="0" distB="0" distL="0" distR="0" wp14:anchorId="376A70DB" wp14:editId="3A72FDE4">
+            <wp:extent cx="4748036" cy="2099117"/>
+            <wp:effectExtent l="0" t="0" r="0" b="0"/>
+            <wp:docPr id="1" name="Picture 1" descr="Text&#10;&#10;Description automatically generated with medium confidence"/>
+            <wp:cNvGraphicFramePr>
+              <a:graphicFrameLocks xmlns:a="http://schemas.openxmlformats.org/drawingml/2006/main" noChangeAspect="1"/>
+            </wp:cNvGraphicFramePr>
+            <a:graphic xmlns:a="http://schemas.openxmlformats.org/drawingml/2006/main">
+              <a:graphicData uri="http://schemas.openxmlformats.org/drawingml/2006/picture">
+                <pic:pic xmlns:pic="http://schemas.openxmlformats.org/drawingml/2006/picture">
+                  <pic:nvPicPr>
+                    <pic:cNvPr id="1" name="Picture 1" descr="Text&#10;&#10;Description automatically generated with medium confidence"/>
+                    <pic:cNvPicPr>
+                      <a:picLocks noChangeAspect="1" noChangeArrowheads="1"/>
+                    </pic:cNvPicPr>
+                  </pic:nvPicPr>
+                  <pic:blipFill>
+                    <a:blip r:embed="rId12" cstate="print">
+                      <a:extLst>
+                        <a:ext uri="{28A0092B-C50C-407E-A947-70E740481C1C}">
+                          <a14:useLocalDpi xmlns:a14="http://schemas.microsoft.com/office/drawing/2010/main" val="0"/>
+                        </a:ext>
+                      </a:extLst>
+                    </a:blip>
+                    <a:srcRect/>
+                    <a:stretch>
+                      <a:fillRect/>
+                    </a:stretch>
+                  </pic:blipFill>
+                  <pic:spPr bwMode="auto">
+                    <a:xfrm>
+                      <a:off x="0" y="0"/>
+                      <a:ext cx="4765551" cy="2106861"/>
+                    </a:xfrm>
+                    <a:prstGeom prst="rect">
+                      <a:avLst/>
+                    </a:prstGeom>
+                    <a:noFill/>
+                    <a:ln>
+                      <a:noFill/>
+                    </a:ln>
+                  </pic:spPr>
+                </pic:pic>
+              </a:graphicData>
+            </a:graphic>
+          </wp:inline>
+        </w:drawing>
+      </w:r>
+    </w:p>
+    <w:p>
+      <w:pPr>
+        <w:rPr>
+          <w:noProof/>
+        </w:rPr>
+      </w:pPr>
+    </w:p>
+    <w:p>
+      <w:pPr>
+        <w:rPr>
+          <w:noProof/>
+        </w:rPr>
+      </w:pPr>
+      <w:r>
+        <w:rPr>
+          <w:noProof/>
+        </w:rPr>
+        <w:t>The server responds with a TextMessage</w:t>
+      </w:r>
+      <w:r>
+        <w:rPr>
+          <w:noProof/>
+        </w:rPr>
+        <w:t xml:space="preserve">, </w:t>
+      </w:r>
+      <w:r>
+        <w:rPr>
+          <w:noProof/>
+        </w:rPr>
+        <w:t xml:space="preserve">the type </w:t>
+      </w:r>
+      <w:r>
+        <w:rPr>
+          <w:noProof/>
+        </w:rPr>
+        <w:t>corresponds</w:t>
+      </w:r>
+      <w:r>
+        <w:rPr>
+          <w:noProof/>
+        </w:rPr>
+        <w:t xml:space="preserve"> </w:t>
+      </w:r>
+      <w:r>
+        <w:rPr>
+          <w:noProof/>
+        </w:rPr>
+        <w:t xml:space="preserve">to </w:t>
+      </w:r>
+      <w:r>
+        <w:rPr>
+          <w:noProof/>
+        </w:rPr>
+        <w:t xml:space="preserve">the object </w:t>
+      </w:r>
+      <w:r>
+        <w:rPr>
+          <w:noProof/>
+        </w:rPr>
+        <w:t xml:space="preserve">requested and a JSON string </w:t>
+      </w:r>
+      <w:r>
+        <w:rPr>
+          <w:noProof/>
+        </w:rPr>
+        <w:t xml:space="preserve">is serilized </w:t>
+      </w:r>
+      <w:r>
+        <w:rPr>
+          <w:noProof/>
+        </w:rPr>
+        <w:t>in the message field.The client will deser</w:t>
+      </w:r>
+      <w:r>
+        <w:rPr>
+          <w:noProof/>
+        </w:rPr>
+        <w:t>ialize twice the message received, once to get the type and a second one depending on the type to access the JSON</w:t>
+      </w:r>
+      <w:r>
+        <w:rPr>
+          <w:noProof/>
+        </w:rPr>
+        <w:t xml:space="preserve"> in the message </w:t>
+      </w:r>
+      <w:r>
+        <w:rPr>
+          <w:noProof/>
+        </w:rPr>
+        <w:t>.</w:t>
+      </w:r>
+    </w:p>
+    <w:p>
+      <w:pPr>
+        <w:rPr>
+          <w:noProof/>
+        </w:rPr>
+      </w:pPr>
+    </w:p>
+    <w:p>
+      <w:pPr>
+        <w:pStyle w:val="Heading2"/>
+        <w:rPr>
+          <w:noProof/>
+        </w:rPr>
+      </w:pPr>
+      <w:r>
+        <w:rPr>
+          <w:noProof/>
+        </w:rPr>
+        <w:t>Notifications</w:t>
+      </w:r>
+    </w:p>
+    <w:p/>
+    <w:p>
+      <w:r>
+        <w:t xml:space="preserve">The server notifies every player when certain events </w:t>
+      </w:r>
+      <w:r>
+        <w:t>happen</w:t>
+      </w:r>
+      <w:r>
+        <w:t xml:space="preserve"> without waiting any response from the clients.</w:t>
+      </w:r>
+    </w:p>
+    <w:p>
+      <w:r>
+        <w:t>Events:</w:t>
+      </w:r>
+    </w:p>
+    <w:p>
+      <w:pPr>
+        <w:pStyle w:val="ListParagraph"/>
+        <w:numPr>
+          <w:ilvl w:val="0"/>
+          <w:numId w:val="18"/>
+        </w:numPr>
+      </w:pPr>
+      <w:r>
+        <w:t>A</w:t>
+      </w:r>
+      <w:r>
+        <w:t xml:space="preserve"> player </w:t>
+      </w:r>
+      <w:r>
+        <w:t>joins</w:t>
+      </w:r>
+      <w:r>
+        <w:t xml:space="preserve"> the game</w:t>
+      </w:r>
+    </w:p>
+    <w:p>
+      <w:pPr>
+        <w:pStyle w:val="ListParagraph"/>
+        <w:numPr>
+          <w:ilvl w:val="0"/>
+          <w:numId w:val="17"/>
+        </w:numPr>
+      </w:pPr>
+      <w:r>
+        <w:t>A</w:t>
+      </w:r>
+      <w:r>
+        <w:t xml:space="preserve"> player logs out from the game or disconnects</w:t>
+      </w:r>
+    </w:p>
+    <w:p>
+      <w:pPr>
+        <w:pStyle w:val="ListParagraph"/>
+        <w:numPr>
+          <w:ilvl w:val="0"/>
+          <w:numId w:val="17"/>
+        </w:numPr>
+      </w:pPr>
+      <w:r>
+        <w:t>It is a player turn</w:t>
+      </w:r>
+    </w:p>
+    <w:p>
+      <w:pPr>
+        <w:pStyle w:val="ListParagraph"/>
+        <w:numPr>
+          <w:ilvl w:val="0"/>
+          <w:numId w:val="17"/>
+        </w:numPr>
+      </w:pPr>
+      <w:r>
+        <w:t>Switch from planification phase to action phase</w:t>
+      </w:r>
+    </w:p>
+    <w:p>
+      <w:pPr>
+        <w:pStyle w:val="ListParagraph"/>
+        <w:numPr>
+          <w:ilvl w:val="0"/>
+          <w:numId w:val="17"/>
+        </w:numPr>
+      </w:pPr>
+      <w:r>
+        <w:t>A student has moved</w:t>
+      </w:r>
+      <w:r>
+        <w:t>, the server sends an update of the islands or dashboard</w:t>
+      </w:r>
+    </w:p>
+    <w:p>
+      <w:pPr>
+        <w:pStyle w:val="ListParagraph"/>
+        <w:numPr>
+          <w:ilvl w:val="0"/>
+          <w:numId w:val="17"/>
+        </w:numPr>
+      </w:pPr>
+      <w:r>
+        <w:t>A player plays a character card, every other player is notified with the card’s effect</w:t>
+      </w:r>
+    </w:p>
+    <w:p>
+      <w:pPr>
+        <w:pStyle w:val="ListParagraph"/>
+        <w:numPr>
+          <w:ilvl w:val="0"/>
+          <w:numId w:val="17"/>
+        </w:numPr>
+      </w:pPr>
+      <w:r>
+        <w:t>The game ends</w:t>
+      </w:r>
+    </w:p>
+    <w:p>
+      <w:pPr>
+        <w:rPr>
+          <w:noProof/>
+        </w:rPr>
+      </w:pPr>
+    </w:p>
+    <w:p>
+      <w:pPr>
+        <w:rPr>
+          <w:noProof/>
+        </w:rPr>
+      </w:pPr>
+    </w:p>
+    <w:p>
+      <w:pPr>
+        <w:pStyle w:val="ListParagraph"/>
+        <w:rPr>
+          <w:noProof/>
+        </w:rPr>
+      </w:pPr>
+    </w:p>
+    <w:p>
+      <w:pPr>
+        <w:pStyle w:val="ListParagraph"/>
+        <w:jc w:val="center"/>
+        <w:rPr>
+          <w:noProof/>
+        </w:rPr>
+      </w:pPr>
+    </w:p>
+    <w:p>
+      <w:pPr>
+        <w:pStyle w:val="ListParagraph"/>
+        <w:rPr>
+          <w:noProof/>
+        </w:rPr>
+      </w:pPr>
+    </w:p>
+    <w:p>
+      <w:pPr>
+        <w:rPr>
+          <w:noProof/>
+        </w:rPr>
+      </w:pPr>
+    </w:p>
+    <w:p>
+      <w:pPr>
+        <w:rPr>
+          <w:noProof/>
+        </w:rPr>
+      </w:pPr>
+    </w:p>
+    <w:p>
+      <w:pPr>
+        <w:tabs>
+          <w:tab w:val="left" w:pos="6674"/>
+        </w:tabs>
+      </w:pPr>
+      <w:r>
+        <w:tab/>
+      </w:r>
     </w:p>
     <w:sectPr>
       <w:pgSz w:w="11906" w:h="16838"/>
-      <w:pgMar w:top="1417" w:right="1134" w:bottom="1134" w:left="1134" w:header="708" w:footer="708" w:gutter="0"/>
+      <w:pgMar w:top="720" w:right="720" w:bottom="720" w:left="720" w:header="708" w:footer="708" w:gutter="0"/>
       <w:cols w:space="708"/>
       <w:docGrid w:linePitch="360"/>
     </w:sectPr>
@@ -2305,7 +2713,7 @@
   <w:abstractNum w:abstractNumId="2" w15:restartNumberingAfterBreak="0">
     <w:nsid w:val="0BDE7110"/>
     <w:multiLevelType w:val="hybridMultilevel"/>
-    <w:tmpl w:val="E054985C"/>
+    <w:tmpl w:val="A808A57A"/>
     <w:lvl w:ilvl="0" w:tplc="04100001">
       <w:start w:val="1"/>
       <w:numFmt w:val="bullet"/>
@@ -2868,6 +3276,119 @@
     </w:lvl>
   </w:abstractNum>
   <w:abstractNum w:abstractNumId="7" w15:restartNumberingAfterBreak="0">
+    <w:nsid w:val="43A008EA"/>
+    <w:multiLevelType w:val="hybridMultilevel"/>
+    <w:tmpl w:val="43322696"/>
+    <w:lvl w:ilvl="0" w:tplc="04100001">
+      <w:start w:val="1"/>
+      <w:numFmt w:val="bullet"/>
+      <w:lvlText w:val=""/>
+      <w:lvlJc w:val="left"/>
+      <w:pPr>
+        <w:ind w:left="720" w:hanging="360"/>
+      </w:pPr>
+      <w:rPr>
+        <w:rFonts w:ascii="Symbol" w:hAnsi="Symbol" w:hint="default"/>
+      </w:rPr>
+    </w:lvl>
+    <w:lvl w:ilvl="1" w:tplc="04100003" w:tentative="1">
+      <w:start w:val="1"/>
+      <w:numFmt w:val="bullet"/>
+      <w:lvlText w:val="o"/>
+      <w:lvlJc w:val="left"/>
+      <w:pPr>
+        <w:ind w:left="1440" w:hanging="360"/>
+      </w:pPr>
+      <w:rPr>
+        <w:rFonts w:ascii="Courier New" w:hAnsi="Courier New" w:cs="Courier New" w:hint="default"/>
+      </w:rPr>
+    </w:lvl>
+    <w:lvl w:ilvl="2" w:tplc="04100005" w:tentative="1">
+      <w:start w:val="1"/>
+      <w:numFmt w:val="bullet"/>
+      <w:lvlText w:val=""/>
+      <w:lvlJc w:val="left"/>
+      <w:pPr>
+        <w:ind w:left="2160" w:hanging="360"/>
+      </w:pPr>
+      <w:rPr>
+        <w:rFonts w:ascii="Wingdings" w:hAnsi="Wingdings" w:hint="default"/>
+      </w:rPr>
+    </w:lvl>
+    <w:lvl w:ilvl="3" w:tplc="04100001" w:tentative="1">
+      <w:start w:val="1"/>
+      <w:numFmt w:val="bullet"/>
+      <w:lvlText w:val=""/>
+      <w:lvlJc w:val="left"/>
+      <w:pPr>
+        <w:ind w:left="2880" w:hanging="360"/>
+      </w:pPr>
+      <w:rPr>
+        <w:rFonts w:ascii="Symbol" w:hAnsi="Symbol" w:hint="default"/>
+      </w:rPr>
+    </w:lvl>
+    <w:lvl w:ilvl="4" w:tplc="04100003" w:tentative="1">
+      <w:start w:val="1"/>
+      <w:numFmt w:val="bullet"/>
+      <w:lvlText w:val="o"/>
+      <w:lvlJc w:val="left"/>
+      <w:pPr>
+        <w:ind w:left="3600" w:hanging="360"/>
+      </w:pPr>
+      <w:rPr>
+        <w:rFonts w:ascii="Courier New" w:hAnsi="Courier New" w:cs="Courier New" w:hint="default"/>
+      </w:rPr>
+    </w:lvl>
+    <w:lvl w:ilvl="5" w:tplc="04100005" w:tentative="1">
+      <w:start w:val="1"/>
+      <w:numFmt w:val="bullet"/>
+      <w:lvlText w:val=""/>
+      <w:lvlJc w:val="left"/>
+      <w:pPr>
+        <w:ind w:left="4320" w:hanging="360"/>
+      </w:pPr>
+      <w:rPr>
+        <w:rFonts w:ascii="Wingdings" w:hAnsi="Wingdings" w:hint="default"/>
+      </w:rPr>
+    </w:lvl>
+    <w:lvl w:ilvl="6" w:tplc="04100001" w:tentative="1">
+      <w:start w:val="1"/>
+      <w:numFmt w:val="bullet"/>
+      <w:lvlText w:val=""/>
+      <w:lvlJc w:val="left"/>
+      <w:pPr>
+        <w:ind w:left="5040" w:hanging="360"/>
+      </w:pPr>
+      <w:rPr>
+        <w:rFonts w:ascii="Symbol" w:hAnsi="Symbol" w:hint="default"/>
+      </w:rPr>
+    </w:lvl>
+    <w:lvl w:ilvl="7" w:tplc="04100003" w:tentative="1">
+      <w:start w:val="1"/>
+      <w:numFmt w:val="bullet"/>
+      <w:lvlText w:val="o"/>
+      <w:lvlJc w:val="left"/>
+      <w:pPr>
+        <w:ind w:left="5760" w:hanging="360"/>
+      </w:pPr>
+      <w:rPr>
+        <w:rFonts w:ascii="Courier New" w:hAnsi="Courier New" w:cs="Courier New" w:hint="default"/>
+      </w:rPr>
+    </w:lvl>
+    <w:lvl w:ilvl="8" w:tplc="04100005" w:tentative="1">
+      <w:start w:val="1"/>
+      <w:numFmt w:val="bullet"/>
+      <w:lvlText w:val=""/>
+      <w:lvlJc w:val="left"/>
+      <w:pPr>
+        <w:ind w:left="6480" w:hanging="360"/>
+      </w:pPr>
+      <w:rPr>
+        <w:rFonts w:ascii="Wingdings" w:hAnsi="Wingdings" w:hint="default"/>
+      </w:rPr>
+    </w:lvl>
+  </w:abstractNum>
+  <w:abstractNum w:abstractNumId="8" w15:restartNumberingAfterBreak="0">
     <w:nsid w:val="47D85A3E"/>
     <w:multiLevelType w:val="multilevel"/>
     <w:tmpl w:val="90963CE4"/>
@@ -2980,7 +3501,120 @@
       </w:pPr>
     </w:lvl>
   </w:abstractNum>
-  <w:abstractNum w:abstractNumId="8" w15:restartNumberingAfterBreak="0">
+  <w:abstractNum w:abstractNumId="9" w15:restartNumberingAfterBreak="0">
+    <w:nsid w:val="4C2D24D0"/>
+    <w:multiLevelType w:val="hybridMultilevel"/>
+    <w:tmpl w:val="F58C9E1A"/>
+    <w:lvl w:ilvl="0" w:tplc="04100001">
+      <w:start w:val="1"/>
+      <w:numFmt w:val="bullet"/>
+      <w:lvlText w:val=""/>
+      <w:lvlJc w:val="left"/>
+      <w:pPr>
+        <w:ind w:left="720" w:hanging="360"/>
+      </w:pPr>
+      <w:rPr>
+        <w:rFonts w:ascii="Symbol" w:hAnsi="Symbol" w:hint="default"/>
+      </w:rPr>
+    </w:lvl>
+    <w:lvl w:ilvl="1" w:tplc="04100003" w:tentative="1">
+      <w:start w:val="1"/>
+      <w:numFmt w:val="bullet"/>
+      <w:lvlText w:val="o"/>
+      <w:lvlJc w:val="left"/>
+      <w:pPr>
+        <w:ind w:left="1440" w:hanging="360"/>
+      </w:pPr>
+      <w:rPr>
+        <w:rFonts w:ascii="Courier New" w:hAnsi="Courier New" w:cs="Courier New" w:hint="default"/>
+      </w:rPr>
+    </w:lvl>
+    <w:lvl w:ilvl="2" w:tplc="04100005" w:tentative="1">
+      <w:start w:val="1"/>
+      <w:numFmt w:val="bullet"/>
+      <w:lvlText w:val=""/>
+      <w:lvlJc w:val="left"/>
+      <w:pPr>
+        <w:ind w:left="2160" w:hanging="360"/>
+      </w:pPr>
+      <w:rPr>
+        <w:rFonts w:ascii="Wingdings" w:hAnsi="Wingdings" w:hint="default"/>
+      </w:rPr>
+    </w:lvl>
+    <w:lvl w:ilvl="3" w:tplc="04100001" w:tentative="1">
+      <w:start w:val="1"/>
+      <w:numFmt w:val="bullet"/>
+      <w:lvlText w:val=""/>
+      <w:lvlJc w:val="left"/>
+      <w:pPr>
+        <w:ind w:left="2880" w:hanging="360"/>
+      </w:pPr>
+      <w:rPr>
+        <w:rFonts w:ascii="Symbol" w:hAnsi="Symbol" w:hint="default"/>
+      </w:rPr>
+    </w:lvl>
+    <w:lvl w:ilvl="4" w:tplc="04100003" w:tentative="1">
+      <w:start w:val="1"/>
+      <w:numFmt w:val="bullet"/>
+      <w:lvlText w:val="o"/>
+      <w:lvlJc w:val="left"/>
+      <w:pPr>
+        <w:ind w:left="3600" w:hanging="360"/>
+      </w:pPr>
+      <w:rPr>
+        <w:rFonts w:ascii="Courier New" w:hAnsi="Courier New" w:cs="Courier New" w:hint="default"/>
+      </w:rPr>
+    </w:lvl>
+    <w:lvl w:ilvl="5" w:tplc="04100005" w:tentative="1">
+      <w:start w:val="1"/>
+      <w:numFmt w:val="bullet"/>
+      <w:lvlText w:val=""/>
+      <w:lvlJc w:val="left"/>
+      <w:pPr>
+        <w:ind w:left="4320" w:hanging="360"/>
+      </w:pPr>
+      <w:rPr>
+        <w:rFonts w:ascii="Wingdings" w:hAnsi="Wingdings" w:hint="default"/>
+      </w:rPr>
+    </w:lvl>
+    <w:lvl w:ilvl="6" w:tplc="04100001" w:tentative="1">
+      <w:start w:val="1"/>
+      <w:numFmt w:val="bullet"/>
+      <w:lvlText w:val=""/>
+      <w:lvlJc w:val="left"/>
+      <w:pPr>
+        <w:ind w:left="5040" w:hanging="360"/>
+      </w:pPr>
+      <w:rPr>
+        <w:rFonts w:ascii="Symbol" w:hAnsi="Symbol" w:hint="default"/>
+      </w:rPr>
+    </w:lvl>
+    <w:lvl w:ilvl="7" w:tplc="04100003" w:tentative="1">
+      <w:start w:val="1"/>
+      <w:numFmt w:val="bullet"/>
+      <w:lvlText w:val="o"/>
+      <w:lvlJc w:val="left"/>
+      <w:pPr>
+        <w:ind w:left="5760" w:hanging="360"/>
+      </w:pPr>
+      <w:rPr>
+        <w:rFonts w:ascii="Courier New" w:hAnsi="Courier New" w:cs="Courier New" w:hint="default"/>
+      </w:rPr>
+    </w:lvl>
+    <w:lvl w:ilvl="8" w:tplc="04100005" w:tentative="1">
+      <w:start w:val="1"/>
+      <w:numFmt w:val="bullet"/>
+      <w:lvlText w:val=""/>
+      <w:lvlJc w:val="left"/>
+      <w:pPr>
+        <w:ind w:left="6480" w:hanging="360"/>
+      </w:pPr>
+      <w:rPr>
+        <w:rFonts w:ascii="Wingdings" w:hAnsi="Wingdings" w:hint="default"/>
+      </w:rPr>
+    </w:lvl>
+  </w:abstractNum>
+  <w:abstractNum w:abstractNumId="10" w15:restartNumberingAfterBreak="0">
     <w:nsid w:val="59403A78"/>
     <w:multiLevelType w:val="multilevel"/>
     <w:tmpl w:val="986AC972"/>
@@ -3093,7 +3727,233 @@
       </w:pPr>
     </w:lvl>
   </w:abstractNum>
-  <w:abstractNum w:abstractNumId="9" w15:restartNumberingAfterBreak="0">
+  <w:abstractNum w:abstractNumId="11" w15:restartNumberingAfterBreak="0">
+    <w:nsid w:val="60821FCF"/>
+    <w:multiLevelType w:val="hybridMultilevel"/>
+    <w:tmpl w:val="EAE88386"/>
+    <w:lvl w:ilvl="0" w:tplc="04100001">
+      <w:start w:val="1"/>
+      <w:numFmt w:val="bullet"/>
+      <w:lvlText w:val=""/>
+      <w:lvlJc w:val="left"/>
+      <w:pPr>
+        <w:ind w:left="720" w:hanging="360"/>
+      </w:pPr>
+      <w:rPr>
+        <w:rFonts w:ascii="Symbol" w:hAnsi="Symbol" w:hint="default"/>
+      </w:rPr>
+    </w:lvl>
+    <w:lvl w:ilvl="1" w:tplc="04100003" w:tentative="1">
+      <w:start w:val="1"/>
+      <w:numFmt w:val="bullet"/>
+      <w:lvlText w:val="o"/>
+      <w:lvlJc w:val="left"/>
+      <w:pPr>
+        <w:ind w:left="1440" w:hanging="360"/>
+      </w:pPr>
+      <w:rPr>
+        <w:rFonts w:ascii="Courier New" w:hAnsi="Courier New" w:cs="Courier New" w:hint="default"/>
+      </w:rPr>
+    </w:lvl>
+    <w:lvl w:ilvl="2" w:tplc="04100005" w:tentative="1">
+      <w:start w:val="1"/>
+      <w:numFmt w:val="bullet"/>
+      <w:lvlText w:val=""/>
+      <w:lvlJc w:val="left"/>
+      <w:pPr>
+        <w:ind w:left="2160" w:hanging="360"/>
+      </w:pPr>
+      <w:rPr>
+        <w:rFonts w:ascii="Wingdings" w:hAnsi="Wingdings" w:hint="default"/>
+      </w:rPr>
+    </w:lvl>
+    <w:lvl w:ilvl="3" w:tplc="04100001" w:tentative="1">
+      <w:start w:val="1"/>
+      <w:numFmt w:val="bullet"/>
+      <w:lvlText w:val=""/>
+      <w:lvlJc w:val="left"/>
+      <w:pPr>
+        <w:ind w:left="2880" w:hanging="360"/>
+      </w:pPr>
+      <w:rPr>
+        <w:rFonts w:ascii="Symbol" w:hAnsi="Symbol" w:hint="default"/>
+      </w:rPr>
+    </w:lvl>
+    <w:lvl w:ilvl="4" w:tplc="04100003" w:tentative="1">
+      <w:start w:val="1"/>
+      <w:numFmt w:val="bullet"/>
+      <w:lvlText w:val="o"/>
+      <w:lvlJc w:val="left"/>
+      <w:pPr>
+        <w:ind w:left="3600" w:hanging="360"/>
+      </w:pPr>
+      <w:rPr>
+        <w:rFonts w:ascii="Courier New" w:hAnsi="Courier New" w:cs="Courier New" w:hint="default"/>
+      </w:rPr>
+    </w:lvl>
+    <w:lvl w:ilvl="5" w:tplc="04100005" w:tentative="1">
+      <w:start w:val="1"/>
+      <w:numFmt w:val="bullet"/>
+      <w:lvlText w:val=""/>
+      <w:lvlJc w:val="left"/>
+      <w:pPr>
+        <w:ind w:left="4320" w:hanging="360"/>
+      </w:pPr>
+      <w:rPr>
+        <w:rFonts w:ascii="Wingdings" w:hAnsi="Wingdings" w:hint="default"/>
+      </w:rPr>
+    </w:lvl>
+    <w:lvl w:ilvl="6" w:tplc="04100001" w:tentative="1">
+      <w:start w:val="1"/>
+      <w:numFmt w:val="bullet"/>
+      <w:lvlText w:val=""/>
+      <w:lvlJc w:val="left"/>
+      <w:pPr>
+        <w:ind w:left="5040" w:hanging="360"/>
+      </w:pPr>
+      <w:rPr>
+        <w:rFonts w:ascii="Symbol" w:hAnsi="Symbol" w:hint="default"/>
+      </w:rPr>
+    </w:lvl>
+    <w:lvl w:ilvl="7" w:tplc="04100003" w:tentative="1">
+      <w:start w:val="1"/>
+      <w:numFmt w:val="bullet"/>
+      <w:lvlText w:val="o"/>
+      <w:lvlJc w:val="left"/>
+      <w:pPr>
+        <w:ind w:left="5760" w:hanging="360"/>
+      </w:pPr>
+      <w:rPr>
+        <w:rFonts w:ascii="Courier New" w:hAnsi="Courier New" w:cs="Courier New" w:hint="default"/>
+      </w:rPr>
+    </w:lvl>
+    <w:lvl w:ilvl="8" w:tplc="04100005" w:tentative="1">
+      <w:start w:val="1"/>
+      <w:numFmt w:val="bullet"/>
+      <w:lvlText w:val=""/>
+      <w:lvlJc w:val="left"/>
+      <w:pPr>
+        <w:ind w:left="6480" w:hanging="360"/>
+      </w:pPr>
+      <w:rPr>
+        <w:rFonts w:ascii="Wingdings" w:hAnsi="Wingdings" w:hint="default"/>
+      </w:rPr>
+    </w:lvl>
+  </w:abstractNum>
+  <w:abstractNum w:abstractNumId="12" w15:restartNumberingAfterBreak="0">
+    <w:nsid w:val="61512359"/>
+    <w:multiLevelType w:val="hybridMultilevel"/>
+    <w:tmpl w:val="79AC44B2"/>
+    <w:lvl w:ilvl="0" w:tplc="04100001">
+      <w:start w:val="1"/>
+      <w:numFmt w:val="bullet"/>
+      <w:lvlText w:val=""/>
+      <w:lvlJc w:val="left"/>
+      <w:pPr>
+        <w:ind w:left="1440" w:hanging="360"/>
+      </w:pPr>
+      <w:rPr>
+        <w:rFonts w:ascii="Symbol" w:hAnsi="Symbol" w:hint="default"/>
+      </w:rPr>
+    </w:lvl>
+    <w:lvl w:ilvl="1" w:tplc="04100003" w:tentative="1">
+      <w:start w:val="1"/>
+      <w:numFmt w:val="bullet"/>
+      <w:lvlText w:val="o"/>
+      <w:lvlJc w:val="left"/>
+      <w:pPr>
+        <w:ind w:left="2160" w:hanging="360"/>
+      </w:pPr>
+      <w:rPr>
+        <w:rFonts w:ascii="Courier New" w:hAnsi="Courier New" w:cs="Courier New" w:hint="default"/>
+      </w:rPr>
+    </w:lvl>
+    <w:lvl w:ilvl="2" w:tplc="04100005" w:tentative="1">
+      <w:start w:val="1"/>
+      <w:numFmt w:val="bullet"/>
+      <w:lvlText w:val=""/>
+      <w:lvlJc w:val="left"/>
+      <w:pPr>
+        <w:ind w:left="2880" w:hanging="360"/>
+      </w:pPr>
+      <w:rPr>
+        <w:rFonts w:ascii="Wingdings" w:hAnsi="Wingdings" w:hint="default"/>
+      </w:rPr>
+    </w:lvl>
+    <w:lvl w:ilvl="3" w:tplc="04100001" w:tentative="1">
+      <w:start w:val="1"/>
+      <w:numFmt w:val="bullet"/>
+      <w:lvlText w:val=""/>
+      <w:lvlJc w:val="left"/>
+      <w:pPr>
+        <w:ind w:left="3600" w:hanging="360"/>
+      </w:pPr>
+      <w:rPr>
+        <w:rFonts w:ascii="Symbol" w:hAnsi="Symbol" w:hint="default"/>
+      </w:rPr>
+    </w:lvl>
+    <w:lvl w:ilvl="4" w:tplc="04100003" w:tentative="1">
+      <w:start w:val="1"/>
+      <w:numFmt w:val="bullet"/>
+      <w:lvlText w:val="o"/>
+      <w:lvlJc w:val="left"/>
+      <w:pPr>
+        <w:ind w:left="4320" w:hanging="360"/>
+      </w:pPr>
+      <w:rPr>
+        <w:rFonts w:ascii="Courier New" w:hAnsi="Courier New" w:cs="Courier New" w:hint="default"/>
+      </w:rPr>
+    </w:lvl>
+    <w:lvl w:ilvl="5" w:tplc="04100005" w:tentative="1">
+      <w:start w:val="1"/>
+      <w:numFmt w:val="bullet"/>
+      <w:lvlText w:val=""/>
+      <w:lvlJc w:val="left"/>
+      <w:pPr>
+        <w:ind w:left="5040" w:hanging="360"/>
+      </w:pPr>
+      <w:rPr>
+        <w:rFonts w:ascii="Wingdings" w:hAnsi="Wingdings" w:hint="default"/>
+      </w:rPr>
+    </w:lvl>
+    <w:lvl w:ilvl="6" w:tplc="04100001" w:tentative="1">
+      <w:start w:val="1"/>
+      <w:numFmt w:val="bullet"/>
+      <w:lvlText w:val=""/>
+      <w:lvlJc w:val="left"/>
+      <w:pPr>
+        <w:ind w:left="5760" w:hanging="360"/>
+      </w:pPr>
+      <w:rPr>
+        <w:rFonts w:ascii="Symbol" w:hAnsi="Symbol" w:hint="default"/>
+      </w:rPr>
+    </w:lvl>
+    <w:lvl w:ilvl="7" w:tplc="04100003" w:tentative="1">
+      <w:start w:val="1"/>
+      <w:numFmt w:val="bullet"/>
+      <w:lvlText w:val="o"/>
+      <w:lvlJc w:val="left"/>
+      <w:pPr>
+        <w:ind w:left="6480" w:hanging="360"/>
+      </w:pPr>
+      <w:rPr>
+        <w:rFonts w:ascii="Courier New" w:hAnsi="Courier New" w:cs="Courier New" w:hint="default"/>
+      </w:rPr>
+    </w:lvl>
+    <w:lvl w:ilvl="8" w:tplc="04100005" w:tentative="1">
+      <w:start w:val="1"/>
+      <w:numFmt w:val="bullet"/>
+      <w:lvlText w:val=""/>
+      <w:lvlJc w:val="left"/>
+      <w:pPr>
+        <w:ind w:left="7200" w:hanging="360"/>
+      </w:pPr>
+      <w:rPr>
+        <w:rFonts w:ascii="Wingdings" w:hAnsi="Wingdings" w:hint="default"/>
+      </w:rPr>
+    </w:lvl>
+  </w:abstractNum>
+  <w:abstractNum w:abstractNumId="13" w15:restartNumberingAfterBreak="0">
     <w:nsid w:val="71121A40"/>
     <w:multiLevelType w:val="multilevel"/>
     <w:tmpl w:val="89560D3C"/>
@@ -3206,7 +4066,7 @@
       </w:pPr>
     </w:lvl>
   </w:abstractNum>
-  <w:abstractNum w:abstractNumId="10" w15:restartNumberingAfterBreak="0">
+  <w:abstractNum w:abstractNumId="14" w15:restartNumberingAfterBreak="0">
     <w:nsid w:val="728C321D"/>
     <w:multiLevelType w:val="multilevel"/>
     <w:tmpl w:val="5A72571A"/>
@@ -3319,7 +4179,7 @@
       </w:pPr>
     </w:lvl>
   </w:abstractNum>
-  <w:abstractNum w:abstractNumId="11" w15:restartNumberingAfterBreak="0">
+  <w:abstractNum w:abstractNumId="15" w15:restartNumberingAfterBreak="0">
     <w:nsid w:val="76F73DED"/>
     <w:multiLevelType w:val="multilevel"/>
     <w:tmpl w:val="B95A5C12"/>
@@ -3432,7 +4292,7 @@
       </w:pPr>
     </w:lvl>
   </w:abstractNum>
-  <w:abstractNum w:abstractNumId="12" w15:restartNumberingAfterBreak="0">
+  <w:abstractNum w:abstractNumId="16" w15:restartNumberingAfterBreak="0">
     <w:nsid w:val="7ADA53F7"/>
     <w:multiLevelType w:val="multilevel"/>
     <w:tmpl w:val="0944B6D2"/>
@@ -3545,7 +4405,7 @@
       </w:pPr>
     </w:lvl>
   </w:abstractNum>
-  <w:abstractNum w:abstractNumId="13" w15:restartNumberingAfterBreak="0">
+  <w:abstractNum w:abstractNumId="17" w15:restartNumberingAfterBreak="0">
     <w:nsid w:val="7E4909E9"/>
     <w:multiLevelType w:val="multilevel"/>
     <w:tmpl w:val="AC328252"/>
@@ -3662,7 +4522,7 @@
     <w:abstractNumId w:val="2"/>
   </w:num>
   <w:num w:numId="2" w16cid:durableId="1698038478">
-    <w:abstractNumId w:val="9"/>
+    <w:abstractNumId w:val="13"/>
   </w:num>
   <w:num w:numId="3" w16cid:durableId="2079744176">
     <w:abstractNumId w:val="5"/>
@@ -3671,16 +4531,16 @@
     <w:abstractNumId w:val="4"/>
   </w:num>
   <w:num w:numId="5" w16cid:durableId="902836270">
-    <w:abstractNumId w:val="12"/>
+    <w:abstractNumId w:val="16"/>
   </w:num>
   <w:num w:numId="6" w16cid:durableId="1123499324">
     <w:abstractNumId w:val="3"/>
   </w:num>
   <w:num w:numId="7" w16cid:durableId="2051832978">
-    <w:abstractNumId w:val="10"/>
+    <w:abstractNumId w:val="14"/>
   </w:num>
   <w:num w:numId="8" w16cid:durableId="796490444">
-    <w:abstractNumId w:val="7"/>
+    <w:abstractNumId w:val="8"/>
   </w:num>
   <w:num w:numId="9" w16cid:durableId="1758014260">
     <w:abstractNumId w:val="0"/>
@@ -3689,15 +4549,27 @@
     <w:abstractNumId w:val="6"/>
   </w:num>
   <w:num w:numId="11" w16cid:durableId="1933855788">
-    <w:abstractNumId w:val="8"/>
+    <w:abstractNumId w:val="10"/>
   </w:num>
   <w:num w:numId="12" w16cid:durableId="1811749286">
-    <w:abstractNumId w:val="13"/>
+    <w:abstractNumId w:val="17"/>
   </w:num>
   <w:num w:numId="13" w16cid:durableId="367997344">
     <w:abstractNumId w:val="1"/>
   </w:num>
   <w:num w:numId="14" w16cid:durableId="1236472656">
+    <w:abstractNumId w:val="15"/>
+  </w:num>
+  <w:num w:numId="15" w16cid:durableId="1268468819">
+    <w:abstractNumId w:val="7"/>
+  </w:num>
+  <w:num w:numId="16" w16cid:durableId="317077159">
+    <w:abstractNumId w:val="12"/>
+  </w:num>
+  <w:num w:numId="17" w16cid:durableId="182593103">
+    <w:abstractNumId w:val="9"/>
+  </w:num>
+  <w:num w:numId="18" w16cid:durableId="914239419">
     <w:abstractNumId w:val="11"/>
   </w:num>
 </w:numbering>
@@ -4097,6 +4969,52 @@
   <w:style w:type="paragraph" w:default="1" w:styleId="Normal">
     <w:name w:val="Normal"/>
     <w:qFormat/>
+    <w:rPr>
+      <w:lang w:val="en-GB"/>
+    </w:rPr>
+  </w:style>
+  <w:style w:type="paragraph" w:styleId="Heading1">
+    <w:name w:val="heading 1"/>
+    <w:basedOn w:val="Normal"/>
+    <w:next w:val="Normal"/>
+    <w:link w:val="Heading1Char"/>
+    <w:uiPriority w:val="9"/>
+    <w:qFormat/>
+    <w:rsid w:val="00007286"/>
+    <w:pPr>
+      <w:keepNext/>
+      <w:keepLines/>
+      <w:spacing w:before="240"/>
+      <w:outlineLvl w:val="0"/>
+    </w:pPr>
+    <w:rPr>
+      <w:rFonts w:asciiTheme="majorHAnsi" w:eastAsiaTheme="majorEastAsia" w:hAnsiTheme="majorHAnsi" w:cstheme="majorBidi"/>
+      <w:color w:val="2F5496" w:themeColor="accent1" w:themeShade="BF"/>
+      <w:sz w:val="32"/>
+      <w:szCs w:val="32"/>
+    </w:rPr>
+  </w:style>
+  <w:style w:type="paragraph" w:styleId="Heading2">
+    <w:name w:val="heading 2"/>
+    <w:basedOn w:val="Normal"/>
+    <w:next w:val="Normal"/>
+    <w:link w:val="Heading2Char"/>
+    <w:uiPriority w:val="9"/>
+    <w:unhideWhenUsed/>
+    <w:qFormat/>
+    <w:rsid w:val="0079792B"/>
+    <w:pPr>
+      <w:keepNext/>
+      <w:keepLines/>
+      <w:spacing w:before="40"/>
+      <w:outlineLvl w:val="1"/>
+    </w:pPr>
+    <w:rPr>
+      <w:rFonts w:asciiTheme="majorHAnsi" w:eastAsiaTheme="majorEastAsia" w:hAnsiTheme="majorHAnsi" w:cstheme="majorBidi"/>
+      <w:color w:val="2F5496" w:themeColor="accent1" w:themeShade="BF"/>
+      <w:sz w:val="26"/>
+      <w:szCs w:val="26"/>
+    </w:rPr>
   </w:style>
   <w:style w:type="character" w:default="1" w:styleId="DefaultParagraphFont">
     <w:name w:val="Default Paragraph Font"/>
@@ -4224,6 +5142,110 @@
     <w:link w:val="Footer"/>
     <w:uiPriority w:val="99"/>
     <w:rsid w:val="00614E03"/>
+  </w:style>
+  <w:style w:type="paragraph" w:styleId="NoSpacing">
+    <w:name w:val="No Spacing"/>
+    <w:uiPriority w:val="1"/>
+    <w:qFormat/>
+    <w:rsid w:val="00007286"/>
+  </w:style>
+  <w:style w:type="character" w:customStyle="1" w:styleId="Heading1Char">
+    <w:name w:val="Heading 1 Char"/>
+    <w:basedOn w:val="DefaultParagraphFont"/>
+    <w:link w:val="Heading1"/>
+    <w:uiPriority w:val="9"/>
+    <w:rsid w:val="00007286"/>
+    <w:rPr>
+      <w:rFonts w:asciiTheme="majorHAnsi" w:eastAsiaTheme="majorEastAsia" w:hAnsiTheme="majorHAnsi" w:cstheme="majorBidi"/>
+      <w:color w:val="2F5496" w:themeColor="accent1" w:themeShade="BF"/>
+      <w:sz w:val="32"/>
+      <w:szCs w:val="32"/>
+    </w:rPr>
+  </w:style>
+  <w:style w:type="paragraph" w:styleId="Subtitle">
+    <w:name w:val="Subtitle"/>
+    <w:basedOn w:val="Normal"/>
+    <w:next w:val="Normal"/>
+    <w:link w:val="SubtitleChar"/>
+    <w:uiPriority w:val="11"/>
+    <w:qFormat/>
+    <w:rsid w:val="0079792B"/>
+    <w:pPr>
+      <w:numPr>
+        <w:ilvl w:val="1"/>
+      </w:numPr>
+      <w:spacing w:after="160"/>
+    </w:pPr>
+    <w:rPr>
+      <w:rFonts w:eastAsiaTheme="minorEastAsia"/>
+      <w:color w:val="5A5A5A" w:themeColor="text1" w:themeTint="A5"/>
+      <w:spacing w:val="15"/>
+      <w:sz w:val="22"/>
+      <w:szCs w:val="22"/>
+    </w:rPr>
+  </w:style>
+  <w:style w:type="character" w:customStyle="1" w:styleId="SubtitleChar">
+    <w:name w:val="Subtitle Char"/>
+    <w:basedOn w:val="DefaultParagraphFont"/>
+    <w:link w:val="Subtitle"/>
+    <w:uiPriority w:val="11"/>
+    <w:rsid w:val="0079792B"/>
+    <w:rPr>
+      <w:rFonts w:eastAsiaTheme="minorEastAsia"/>
+      <w:color w:val="5A5A5A" w:themeColor="text1" w:themeTint="A5"/>
+      <w:spacing w:val="15"/>
+      <w:sz w:val="22"/>
+      <w:szCs w:val="22"/>
+      <w:lang w:val="en-GB"/>
+    </w:rPr>
+  </w:style>
+  <w:style w:type="character" w:customStyle="1" w:styleId="Heading2Char">
+    <w:name w:val="Heading 2 Char"/>
+    <w:basedOn w:val="DefaultParagraphFont"/>
+    <w:link w:val="Heading2"/>
+    <w:uiPriority w:val="9"/>
+    <w:rsid w:val="0079792B"/>
+    <w:rPr>
+      <w:rFonts w:asciiTheme="majorHAnsi" w:eastAsiaTheme="majorEastAsia" w:hAnsiTheme="majorHAnsi" w:cstheme="majorBidi"/>
+      <w:color w:val="2F5496" w:themeColor="accent1" w:themeShade="BF"/>
+      <w:sz w:val="26"/>
+      <w:szCs w:val="26"/>
+      <w:lang w:val="en-GB"/>
+    </w:rPr>
+  </w:style>
+  <w:style w:type="paragraph" w:styleId="Title">
+    <w:name w:val="Title"/>
+    <w:basedOn w:val="Normal"/>
+    <w:next w:val="Normal"/>
+    <w:link w:val="TitleChar"/>
+    <w:uiPriority w:val="10"/>
+    <w:qFormat/>
+    <w:rsid w:val="00A37231"/>
+    <w:pPr>
+      <w:contextualSpacing/>
+    </w:pPr>
+    <w:rPr>
+      <w:rFonts w:asciiTheme="majorHAnsi" w:eastAsiaTheme="majorEastAsia" w:hAnsiTheme="majorHAnsi" w:cstheme="majorBidi"/>
+      <w:spacing w:val="-10"/>
+      <w:kern w:val="28"/>
+      <w:sz w:val="56"/>
+      <w:szCs w:val="56"/>
+    </w:rPr>
+  </w:style>
+  <w:style w:type="character" w:customStyle="1" w:styleId="TitleChar">
+    <w:name w:val="Title Char"/>
+    <w:basedOn w:val="DefaultParagraphFont"/>
+    <w:link w:val="Title"/>
+    <w:uiPriority w:val="10"/>
+    <w:rsid w:val="00A37231"/>
+    <w:rPr>
+      <w:rFonts w:asciiTheme="majorHAnsi" w:eastAsiaTheme="majorEastAsia" w:hAnsiTheme="majorHAnsi" w:cstheme="majorBidi"/>
+      <w:spacing w:val="-10"/>
+      <w:kern w:val="28"/>
+      <w:sz w:val="56"/>
+      <w:szCs w:val="56"/>
+      <w:lang w:val="en-GB"/>
+    </w:rPr>
   </w:style>
 </w:styles>
 </file>

</xml_diff>